<commit_message>
cập nhật chương 3 của báo cáo
</commit_message>
<xml_diff>
--- a/NGUYENXUANSAM_LENGUYENCHANHTIN_BCDK.docx
+++ b/NGUYENXUANSAM_LENGUYENCHANHTIN_BCDK.docx
@@ -2640,7 +2640,7 @@
             </w:rPr>
             <w:fldChar w:fldCharType="separate"/>
           </w:r>
-          <w:hyperlink w:anchor="_Toc518860040" w:history="1">
+          <w:hyperlink w:anchor="_Toc518942972" w:history="1">
             <w:r>
               <w:rPr>
                 <w:rStyle w:val="Hyperlink"/>
@@ -2670,7 +2670,7 @@
                 <w:noProof/>
                 <w:webHidden/>
               </w:rPr>
-              <w:instrText xml:space="preserve"> PAGEREF _Toc518860040 \h </w:instrText>
+              <w:instrText xml:space="preserve"> PAGEREF _Toc518942972 \h </w:instrText>
             </w:r>
             <w:r>
               <w:rPr>
@@ -2711,7 +2711,7 @@
               <w:szCs w:val="22"/>
             </w:rPr>
           </w:pPr>
-          <w:hyperlink w:anchor="_Toc518860041" w:history="1">
+          <w:hyperlink w:anchor="_Toc518942973" w:history="1">
             <w:r>
               <w:rPr>
                 <w:rStyle w:val="Hyperlink"/>
@@ -2741,7 +2741,7 @@
                 <w:noProof/>
                 <w:webHidden/>
               </w:rPr>
-              <w:instrText xml:space="preserve"> PAGEREF _Toc518860041 \h </w:instrText>
+              <w:instrText xml:space="preserve"> PAGEREF _Toc518942973 \h </w:instrText>
             </w:r>
             <w:r>
               <w:rPr>
@@ -2782,7 +2782,7 @@
               <w:szCs w:val="22"/>
             </w:rPr>
           </w:pPr>
-          <w:hyperlink w:anchor="_Toc518860042" w:history="1">
+          <w:hyperlink w:anchor="_Toc518942974" w:history="1">
             <w:r>
               <w:rPr>
                 <w:rStyle w:val="Hyperlink"/>
@@ -2827,7 +2827,7 @@
                 <w:noProof/>
                 <w:webHidden/>
               </w:rPr>
-              <w:instrText xml:space="preserve"> PAGEREF _Toc518860042 \h </w:instrText>
+              <w:instrText xml:space="preserve"> PAGEREF _Toc518942974 \h </w:instrText>
             </w:r>
             <w:r>
               <w:rPr>
@@ -2868,7 +2868,7 @@
               <w:szCs w:val="22"/>
             </w:rPr>
           </w:pPr>
-          <w:hyperlink w:anchor="_Toc518860043" w:history="1">
+          <w:hyperlink w:anchor="_Toc518942975" w:history="1">
             <w:r>
               <w:rPr>
                 <w:rStyle w:val="Hyperlink"/>
@@ -2913,7 +2913,7 @@
                 <w:noProof/>
                 <w:webHidden/>
               </w:rPr>
-              <w:instrText xml:space="preserve"> PAGEREF _Toc518860043 \h </w:instrText>
+              <w:instrText xml:space="preserve"> PAGEREF _Toc518942975 \h </w:instrText>
             </w:r>
             <w:r>
               <w:rPr>
@@ -2954,7 +2954,7 @@
               <w:szCs w:val="22"/>
             </w:rPr>
           </w:pPr>
-          <w:hyperlink w:anchor="_Toc518860044" w:history="1">
+          <w:hyperlink w:anchor="_Toc518942976" w:history="1">
             <w:r>
               <w:rPr>
                 <w:rStyle w:val="Hyperlink"/>
@@ -2999,7 +2999,7 @@
                 <w:noProof/>
                 <w:webHidden/>
               </w:rPr>
-              <w:instrText xml:space="preserve"> PAGEREF _Toc518860044 \h </w:instrText>
+              <w:instrText xml:space="preserve"> PAGEREF _Toc518942976 \h </w:instrText>
             </w:r>
             <w:r>
               <w:rPr>
@@ -3040,7 +3040,7 @@
               <w:szCs w:val="22"/>
             </w:rPr>
           </w:pPr>
-          <w:hyperlink w:anchor="_Toc518860045" w:history="1">
+          <w:hyperlink w:anchor="_Toc518942977" w:history="1">
             <w:r>
               <w:rPr>
                 <w:rStyle w:val="Hyperlink"/>
@@ -3085,7 +3085,7 @@
                 <w:noProof/>
                 <w:webHidden/>
               </w:rPr>
-              <w:instrText xml:space="preserve"> PAGEREF _Toc518860045 \h </w:instrText>
+              <w:instrText xml:space="preserve"> PAGEREF _Toc518942977 \h </w:instrText>
             </w:r>
             <w:r>
               <w:rPr>
@@ -3126,7 +3126,7 @@
               <w:szCs w:val="22"/>
             </w:rPr>
           </w:pPr>
-          <w:hyperlink w:anchor="_Toc518860046" w:history="1">
+          <w:hyperlink w:anchor="_Toc518942978" w:history="1">
             <w:r>
               <w:rPr>
                 <w:rStyle w:val="Hyperlink"/>
@@ -3171,7 +3171,7 @@
                 <w:noProof/>
                 <w:webHidden/>
               </w:rPr>
-              <w:instrText xml:space="preserve"> PAGEREF _Toc518860046 \h </w:instrText>
+              <w:instrText xml:space="preserve"> PAGEREF _Toc518942978 \h </w:instrText>
             </w:r>
             <w:r>
               <w:rPr>
@@ -3212,7 +3212,7 @@
               <w:szCs w:val="22"/>
             </w:rPr>
           </w:pPr>
-          <w:hyperlink w:anchor="_Toc518860047" w:history="1">
+          <w:hyperlink w:anchor="_Toc518942979" w:history="1">
             <w:r>
               <w:rPr>
                 <w:rStyle w:val="Hyperlink"/>
@@ -3257,7 +3257,7 @@
                 <w:noProof/>
                 <w:webHidden/>
               </w:rPr>
-              <w:instrText xml:space="preserve"> PAGEREF _Toc518860047 \h </w:instrText>
+              <w:instrText xml:space="preserve"> PAGEREF _Toc518942979 \h </w:instrText>
             </w:r>
             <w:r>
               <w:rPr>
@@ -3298,7 +3298,7 @@
               <w:szCs w:val="22"/>
             </w:rPr>
           </w:pPr>
-          <w:hyperlink w:anchor="_Toc518860048" w:history="1">
+          <w:hyperlink w:anchor="_Toc518942980" w:history="1">
             <w:r>
               <w:rPr>
                 <w:rStyle w:val="Hyperlink"/>
@@ -3343,7 +3343,7 @@
                 <w:noProof/>
                 <w:webHidden/>
               </w:rPr>
-              <w:instrText xml:space="preserve"> PAGEREF _Toc518860048 \h </w:instrText>
+              <w:instrText xml:space="preserve"> PAGEREF _Toc518942980 \h </w:instrText>
             </w:r>
             <w:r>
               <w:rPr>
@@ -3384,7 +3384,7 @@
               <w:szCs w:val="22"/>
             </w:rPr>
           </w:pPr>
-          <w:hyperlink w:anchor="_Toc518860049" w:history="1">
+          <w:hyperlink w:anchor="_Toc518942981" w:history="1">
             <w:r>
               <w:rPr>
                 <w:rStyle w:val="Hyperlink"/>
@@ -3429,7 +3429,7 @@
                 <w:noProof/>
                 <w:webHidden/>
               </w:rPr>
-              <w:instrText xml:space="preserve"> PAGEREF _Toc518860049 \h </w:instrText>
+              <w:instrText xml:space="preserve"> PAGEREF _Toc518942981 \h </w:instrText>
             </w:r>
             <w:r>
               <w:rPr>
@@ -3470,7 +3470,7 @@
               <w:szCs w:val="22"/>
             </w:rPr>
           </w:pPr>
-          <w:hyperlink w:anchor="_Toc518860050" w:history="1">
+          <w:hyperlink w:anchor="_Toc518942982" w:history="1">
             <w:r>
               <w:rPr>
                 <w:rStyle w:val="Hyperlink"/>
@@ -3515,7 +3515,7 @@
                 <w:noProof/>
                 <w:webHidden/>
               </w:rPr>
-              <w:instrText xml:space="preserve"> PAGEREF _Toc518860050 \h </w:instrText>
+              <w:instrText xml:space="preserve"> PAGEREF _Toc518942982 \h </w:instrText>
             </w:r>
             <w:r>
               <w:rPr>
@@ -3556,7 +3556,7 @@
               <w:szCs w:val="22"/>
             </w:rPr>
           </w:pPr>
-          <w:hyperlink w:anchor="_Toc518860051" w:history="1">
+          <w:hyperlink w:anchor="_Toc518942983" w:history="1">
             <w:r>
               <w:rPr>
                 <w:rStyle w:val="Hyperlink"/>
@@ -3601,7 +3601,7 @@
                 <w:noProof/>
                 <w:webHidden/>
               </w:rPr>
-              <w:instrText xml:space="preserve"> PAGEREF _Toc518860051 \h </w:instrText>
+              <w:instrText xml:space="preserve"> PAGEREF _Toc518942983 \h </w:instrText>
             </w:r>
             <w:r>
               <w:rPr>
@@ -3642,7 +3642,7 @@
               <w:szCs w:val="22"/>
             </w:rPr>
           </w:pPr>
-          <w:hyperlink w:anchor="_Toc518860052" w:history="1">
+          <w:hyperlink w:anchor="_Toc518942984" w:history="1">
             <w:r>
               <w:rPr>
                 <w:rStyle w:val="Hyperlink"/>
@@ -3687,7 +3687,7 @@
                 <w:noProof/>
                 <w:webHidden/>
               </w:rPr>
-              <w:instrText xml:space="preserve"> PAGEREF _Toc518860052 \h </w:instrText>
+              <w:instrText xml:space="preserve"> PAGEREF _Toc518942984 \h </w:instrText>
             </w:r>
             <w:r>
               <w:rPr>
@@ -3728,7 +3728,7 @@
               <w:szCs w:val="22"/>
             </w:rPr>
           </w:pPr>
-          <w:hyperlink w:anchor="_Toc518860053" w:history="1">
+          <w:hyperlink w:anchor="_Toc518942985" w:history="1">
             <w:r>
               <w:rPr>
                 <w:rStyle w:val="Hyperlink"/>
@@ -3773,7 +3773,7 @@
                 <w:noProof/>
                 <w:webHidden/>
               </w:rPr>
-              <w:instrText xml:space="preserve"> PAGEREF _Toc518860053 \h </w:instrText>
+              <w:instrText xml:space="preserve"> PAGEREF _Toc518942985 \h </w:instrText>
             </w:r>
             <w:r>
               <w:rPr>
@@ -3814,7 +3814,7 @@
               <w:szCs w:val="22"/>
             </w:rPr>
           </w:pPr>
-          <w:hyperlink w:anchor="_Toc518860054" w:history="1">
+          <w:hyperlink w:anchor="_Toc518942986" w:history="1">
             <w:r>
               <w:rPr>
                 <w:rStyle w:val="Hyperlink"/>
@@ -3859,7 +3859,7 @@
                 <w:noProof/>
                 <w:webHidden/>
               </w:rPr>
-              <w:instrText xml:space="preserve"> PAGEREF _Toc518860054 \h </w:instrText>
+              <w:instrText xml:space="preserve"> PAGEREF _Toc518942986 \h </w:instrText>
             </w:r>
             <w:r>
               <w:rPr>
@@ -3900,7 +3900,7 @@
               <w:szCs w:val="22"/>
             </w:rPr>
           </w:pPr>
-          <w:hyperlink w:anchor="_Toc518860055" w:history="1">
+          <w:hyperlink w:anchor="_Toc518942987" w:history="1">
             <w:r>
               <w:rPr>
                 <w:rStyle w:val="Hyperlink"/>
@@ -3945,7 +3945,7 @@
                 <w:noProof/>
                 <w:webHidden/>
               </w:rPr>
-              <w:instrText xml:space="preserve"> PAGEREF _Toc518860055 \h </w:instrText>
+              <w:instrText xml:space="preserve"> PAGEREF _Toc518942987 \h </w:instrText>
             </w:r>
             <w:r>
               <w:rPr>
@@ -3986,7 +3986,7 @@
               <w:szCs w:val="22"/>
             </w:rPr>
           </w:pPr>
-          <w:hyperlink w:anchor="_Toc518860056" w:history="1">
+          <w:hyperlink w:anchor="_Toc518942988" w:history="1">
             <w:r>
               <w:rPr>
                 <w:rStyle w:val="Hyperlink"/>
@@ -4014,7 +4014,7 @@
                 <w:noProof/>
                 <w:webHidden/>
               </w:rPr>
-              <w:instrText xml:space="preserve"> PAGEREF _Toc518860056 \h </w:instrText>
+              <w:instrText xml:space="preserve"> PAGEREF _Toc518942988 \h </w:instrText>
             </w:r>
             <w:r>
               <w:rPr>
@@ -4055,7 +4055,7 @@
               <w:szCs w:val="22"/>
             </w:rPr>
           </w:pPr>
-          <w:hyperlink w:anchor="_Toc518860057" w:history="1">
+          <w:hyperlink w:anchor="_Toc518942989" w:history="1">
             <w:r>
               <w:rPr>
                 <w:rStyle w:val="Hyperlink"/>
@@ -4100,7 +4100,7 @@
                 <w:noProof/>
                 <w:webHidden/>
               </w:rPr>
-              <w:instrText xml:space="preserve"> PAGEREF _Toc518860057 \h </w:instrText>
+              <w:instrText xml:space="preserve"> PAGEREF _Toc518942989 \h </w:instrText>
             </w:r>
             <w:r>
               <w:rPr>
@@ -4141,7 +4141,7 @@
               <w:szCs w:val="22"/>
             </w:rPr>
           </w:pPr>
-          <w:hyperlink w:anchor="_Toc518860058" w:history="1">
+          <w:hyperlink w:anchor="_Toc518942990" w:history="1">
             <w:r>
               <w:rPr>
                 <w:rStyle w:val="Hyperlink"/>
@@ -4186,7 +4186,7 @@
                 <w:noProof/>
                 <w:webHidden/>
               </w:rPr>
-              <w:instrText xml:space="preserve"> PAGEREF _Toc518860058 \h </w:instrText>
+              <w:instrText xml:space="preserve"> PAGEREF _Toc518942990 \h </w:instrText>
             </w:r>
             <w:r>
               <w:rPr>
@@ -4227,7 +4227,7 @@
               <w:szCs w:val="22"/>
             </w:rPr>
           </w:pPr>
-          <w:hyperlink w:anchor="_Toc518860059" w:history="1">
+          <w:hyperlink w:anchor="_Toc518942991" w:history="1">
             <w:r>
               <w:rPr>
                 <w:rStyle w:val="Hyperlink"/>
@@ -4272,7 +4272,7 @@
                 <w:noProof/>
                 <w:webHidden/>
               </w:rPr>
-              <w:instrText xml:space="preserve"> PAGEREF _Toc518860059 \h </w:instrText>
+              <w:instrText xml:space="preserve"> PAGEREF _Toc518942991 \h </w:instrText>
             </w:r>
             <w:r>
               <w:rPr>
@@ -4313,7 +4313,7 @@
               <w:szCs w:val="22"/>
             </w:rPr>
           </w:pPr>
-          <w:hyperlink w:anchor="_Toc518860060" w:history="1">
+          <w:hyperlink w:anchor="_Toc518942992" w:history="1">
             <w:r>
               <w:rPr>
                 <w:rStyle w:val="Hyperlink"/>
@@ -4358,7 +4358,7 @@
                 <w:noProof/>
                 <w:webHidden/>
               </w:rPr>
-              <w:instrText xml:space="preserve"> PAGEREF _Toc518860060 \h </w:instrText>
+              <w:instrText xml:space="preserve"> PAGEREF _Toc518942992 \h </w:instrText>
             </w:r>
             <w:r>
               <w:rPr>
@@ -4399,7 +4399,7 @@
               <w:szCs w:val="22"/>
             </w:rPr>
           </w:pPr>
-          <w:hyperlink w:anchor="_Toc518860061" w:history="1">
+          <w:hyperlink w:anchor="_Toc518942993" w:history="1">
             <w:r>
               <w:rPr>
                 <w:rStyle w:val="Hyperlink"/>
@@ -4444,7 +4444,7 @@
                 <w:noProof/>
                 <w:webHidden/>
               </w:rPr>
-              <w:instrText xml:space="preserve"> PAGEREF _Toc518860061 \h </w:instrText>
+              <w:instrText xml:space="preserve"> PAGEREF _Toc518942993 \h </w:instrText>
             </w:r>
             <w:r>
               <w:rPr>
@@ -4485,7 +4485,7 @@
               <w:szCs w:val="22"/>
             </w:rPr>
           </w:pPr>
-          <w:hyperlink w:anchor="_Toc518860062" w:history="1">
+          <w:hyperlink w:anchor="_Toc518942994" w:history="1">
             <w:r>
               <w:rPr>
                 <w:rStyle w:val="Hyperlink"/>
@@ -4530,7 +4530,7 @@
                 <w:noProof/>
                 <w:webHidden/>
               </w:rPr>
-              <w:instrText xml:space="preserve"> PAGEREF _Toc518860062 \h </w:instrText>
+              <w:instrText xml:space="preserve"> PAGEREF _Toc518942994 \h </w:instrText>
             </w:r>
             <w:r>
               <w:rPr>
@@ -4571,7 +4571,7 @@
               <w:szCs w:val="22"/>
             </w:rPr>
           </w:pPr>
-          <w:hyperlink w:anchor="_Toc518860063" w:history="1">
+          <w:hyperlink w:anchor="_Toc518942995" w:history="1">
             <w:r>
               <w:rPr>
                 <w:rStyle w:val="Hyperlink"/>
@@ -4616,7 +4616,7 @@
                 <w:noProof/>
                 <w:webHidden/>
               </w:rPr>
-              <w:instrText xml:space="preserve"> PAGEREF _Toc518860063 \h </w:instrText>
+              <w:instrText xml:space="preserve"> PAGEREF _Toc518942995 \h </w:instrText>
             </w:r>
             <w:r>
               <w:rPr>
@@ -4657,7 +4657,7 @@
               <w:szCs w:val="22"/>
             </w:rPr>
           </w:pPr>
-          <w:hyperlink w:anchor="_Toc518860064" w:history="1">
+          <w:hyperlink w:anchor="_Toc518942996" w:history="1">
             <w:r>
               <w:rPr>
                 <w:rStyle w:val="Hyperlink"/>
@@ -4702,7 +4702,7 @@
                 <w:noProof/>
                 <w:webHidden/>
               </w:rPr>
-              <w:instrText xml:space="preserve"> PAGEREF _Toc518860064 \h </w:instrText>
+              <w:instrText xml:space="preserve"> PAGEREF _Toc518942996 \h </w:instrText>
             </w:r>
             <w:r>
               <w:rPr>
@@ -4743,7 +4743,7 @@
               <w:szCs w:val="22"/>
             </w:rPr>
           </w:pPr>
-          <w:hyperlink w:anchor="_Toc518860065" w:history="1">
+          <w:hyperlink w:anchor="_Toc518942997" w:history="1">
             <w:r>
               <w:rPr>
                 <w:rStyle w:val="Hyperlink"/>
@@ -4788,7 +4788,7 @@
                 <w:noProof/>
                 <w:webHidden/>
               </w:rPr>
-              <w:instrText xml:space="preserve"> PAGEREF _Toc518860065 \h </w:instrText>
+              <w:instrText xml:space="preserve"> PAGEREF _Toc518942997 \h </w:instrText>
             </w:r>
             <w:r>
               <w:rPr>
@@ -4829,7 +4829,7 @@
               <w:szCs w:val="22"/>
             </w:rPr>
           </w:pPr>
-          <w:hyperlink w:anchor="_Toc518860066" w:history="1">
+          <w:hyperlink w:anchor="_Toc518942998" w:history="1">
             <w:r>
               <w:rPr>
                 <w:rStyle w:val="Hyperlink"/>
@@ -4874,7 +4874,7 @@
                 <w:noProof/>
                 <w:webHidden/>
               </w:rPr>
-              <w:instrText xml:space="preserve"> PAGEREF _Toc518860066 \h </w:instrText>
+              <w:instrText xml:space="preserve"> PAGEREF _Toc518942998 \h </w:instrText>
             </w:r>
             <w:r>
               <w:rPr>
@@ -4915,7 +4915,7 @@
               <w:szCs w:val="22"/>
             </w:rPr>
           </w:pPr>
-          <w:hyperlink w:anchor="_Toc518860067" w:history="1">
+          <w:hyperlink w:anchor="_Toc518942999" w:history="1">
             <w:r>
               <w:rPr>
                 <w:rStyle w:val="Hyperlink"/>
@@ -4960,7 +4960,7 @@
                 <w:noProof/>
                 <w:webHidden/>
               </w:rPr>
-              <w:instrText xml:space="preserve"> PAGEREF _Toc518860067 \h </w:instrText>
+              <w:instrText xml:space="preserve"> PAGEREF _Toc518942999 \h </w:instrText>
             </w:r>
             <w:r>
               <w:rPr>
@@ -5001,7 +5001,7 @@
               <w:szCs w:val="22"/>
             </w:rPr>
           </w:pPr>
-          <w:hyperlink w:anchor="_Toc518860068" w:history="1">
+          <w:hyperlink w:anchor="_Toc518943000" w:history="1">
             <w:r>
               <w:rPr>
                 <w:rStyle w:val="Hyperlink"/>
@@ -5029,7 +5029,7 @@
                 <w:noProof/>
                 <w:webHidden/>
               </w:rPr>
-              <w:instrText xml:space="preserve"> PAGEREF _Toc518860068 \h </w:instrText>
+              <w:instrText xml:space="preserve"> PAGEREF _Toc518943000 \h </w:instrText>
             </w:r>
             <w:r>
               <w:rPr>
@@ -5070,7 +5070,7 @@
               <w:szCs w:val="22"/>
             </w:rPr>
           </w:pPr>
-          <w:hyperlink w:anchor="_Toc518860069" w:history="1">
+          <w:hyperlink w:anchor="_Toc518943001" w:history="1">
             <w:r>
               <w:rPr>
                 <w:rStyle w:val="Hyperlink"/>
@@ -5115,7 +5115,7 @@
                 <w:noProof/>
                 <w:webHidden/>
               </w:rPr>
-              <w:instrText xml:space="preserve"> PAGEREF _Toc518860069 \h </w:instrText>
+              <w:instrText xml:space="preserve"> PAGEREF _Toc518943001 \h </w:instrText>
             </w:r>
             <w:r>
               <w:rPr>
@@ -5156,7 +5156,7 @@
               <w:szCs w:val="22"/>
             </w:rPr>
           </w:pPr>
-          <w:hyperlink w:anchor="_Toc518860070" w:history="1">
+          <w:hyperlink w:anchor="_Toc518943002" w:history="1">
             <w:r>
               <w:rPr>
                 <w:rStyle w:val="Hyperlink"/>
@@ -5201,7 +5201,7 @@
                 <w:noProof/>
                 <w:webHidden/>
               </w:rPr>
-              <w:instrText xml:space="preserve"> PAGEREF _Toc518860070 \h </w:instrText>
+              <w:instrText xml:space="preserve"> PAGEREF _Toc518943002 \h </w:instrText>
             </w:r>
             <w:r>
               <w:rPr>
@@ -5242,7 +5242,7 @@
               <w:szCs w:val="22"/>
             </w:rPr>
           </w:pPr>
-          <w:hyperlink w:anchor="_Toc518860071" w:history="1">
+          <w:hyperlink w:anchor="_Toc518943003" w:history="1">
             <w:r>
               <w:rPr>
                 <w:rStyle w:val="Hyperlink"/>
@@ -5287,7 +5287,7 @@
                 <w:noProof/>
                 <w:webHidden/>
               </w:rPr>
-              <w:instrText xml:space="preserve"> PAGEREF _Toc518860071 \h </w:instrText>
+              <w:instrText xml:space="preserve"> PAGEREF _Toc518943003 \h </w:instrText>
             </w:r>
             <w:r>
               <w:rPr>
@@ -5328,7 +5328,7 @@
               <w:szCs w:val="22"/>
             </w:rPr>
           </w:pPr>
-          <w:hyperlink w:anchor="_Toc518860072" w:history="1">
+          <w:hyperlink w:anchor="_Toc518943004" w:history="1">
             <w:r>
               <w:rPr>
                 <w:rStyle w:val="Hyperlink"/>
@@ -5373,7 +5373,7 @@
                 <w:noProof/>
                 <w:webHidden/>
               </w:rPr>
-              <w:instrText xml:space="preserve"> PAGEREF _Toc518860072 \h </w:instrText>
+              <w:instrText xml:space="preserve"> PAGEREF _Toc518943004 \h </w:instrText>
             </w:r>
             <w:r>
               <w:rPr>
@@ -5414,7 +5414,7 @@
               <w:szCs w:val="22"/>
             </w:rPr>
           </w:pPr>
-          <w:hyperlink w:anchor="_Toc518860073" w:history="1">
+          <w:hyperlink w:anchor="_Toc518943005" w:history="1">
             <w:r>
               <w:rPr>
                 <w:rStyle w:val="Hyperlink"/>
@@ -5459,7 +5459,7 @@
                 <w:noProof/>
                 <w:webHidden/>
               </w:rPr>
-              <w:instrText xml:space="preserve"> PAGEREF _Toc518860073 \h </w:instrText>
+              <w:instrText xml:space="preserve"> PAGEREF _Toc518943005 \h </w:instrText>
             </w:r>
             <w:r>
               <w:rPr>
@@ -5500,7 +5500,7 @@
               <w:szCs w:val="22"/>
             </w:rPr>
           </w:pPr>
-          <w:hyperlink w:anchor="_Toc518860074" w:history="1">
+          <w:hyperlink w:anchor="_Toc518943006" w:history="1">
             <w:r>
               <w:rPr>
                 <w:rStyle w:val="Hyperlink"/>
@@ -5528,7 +5528,7 @@
                 <w:noProof/>
                 <w:webHidden/>
               </w:rPr>
-              <w:instrText xml:space="preserve"> PAGEREF _Toc518860074 \h </w:instrText>
+              <w:instrText xml:space="preserve"> PAGEREF _Toc518943006 \h </w:instrText>
             </w:r>
             <w:r>
               <w:rPr>
@@ -5750,7 +5750,7 @@
         </w:rPr>
       </w:pPr>
       <w:bookmarkStart w:id="0" w:name="_Toc517947178"/>
-      <w:bookmarkStart w:id="1" w:name="_Toc518860040"/>
+      <w:bookmarkStart w:id="1" w:name="_Toc518942972"/>
       <w:r>
         <w:rPr>
           <w:rFonts w:ascii="Times New Roman" w:hAnsi="Times New Roman" w:cs="Times New Roman"/>
@@ -5876,7 +5876,7 @@
     <w:p>
       <w:pPr>
         <w:pStyle w:val="Heading1"/>
-        <w:jc w:val="both"/>
+        <w:jc w:val="center"/>
         <w:rPr>
           <w:rFonts w:ascii="Times New Roman" w:hAnsi="Times New Roman" w:cs="Times New Roman"/>
           <w:b/>
@@ -5888,7 +5888,7 @@
         </w:rPr>
       </w:pPr>
       <w:bookmarkStart w:id="2" w:name="_Toc517947179"/>
-      <w:bookmarkStart w:id="3" w:name="_Toc518860041"/>
+      <w:bookmarkStart w:id="3" w:name="_Toc518942973"/>
       <w:r>
         <w:rPr>
           <w:rFonts w:ascii="Times New Roman" w:hAnsi="Times New Roman" w:cs="Times New Roman"/>
@@ -5934,7 +5934,7 @@
         </w:rPr>
       </w:pPr>
       <w:bookmarkStart w:id="4" w:name="_Toc517947180"/>
-      <w:bookmarkStart w:id="5" w:name="_Toc518860042"/>
+      <w:bookmarkStart w:id="5" w:name="_Toc518942974"/>
       <w:r>
         <w:rPr>
           <w:b/>
@@ -6120,7 +6120,7 @@
         </w:rPr>
       </w:pPr>
       <w:bookmarkStart w:id="6" w:name="_Toc517947181"/>
-      <w:bookmarkStart w:id="7" w:name="_Toc518860043"/>
+      <w:bookmarkStart w:id="7" w:name="_Toc518942975"/>
       <w:r>
         <w:rPr>
           <w:b/>
@@ -6184,7 +6184,7 @@
         </w:rPr>
       </w:pPr>
       <w:bookmarkStart w:id="8" w:name="_Toc517947182"/>
-      <w:bookmarkStart w:id="9" w:name="_Toc518860044"/>
+      <w:bookmarkStart w:id="9" w:name="_Toc518942976"/>
       <w:r>
         <w:rPr>
           <w:b/>
@@ -6278,7 +6278,7 @@
         </w:rPr>
       </w:pPr>
       <w:bookmarkStart w:id="10" w:name="_Toc517947183"/>
-      <w:bookmarkStart w:id="11" w:name="_Toc518860045"/>
+      <w:bookmarkStart w:id="11" w:name="_Toc518942977"/>
       <w:r>
         <w:rPr>
           <w:b/>
@@ -6343,7 +6343,7 @@
           <w:szCs w:val="26"/>
         </w:rPr>
       </w:pPr>
-      <w:bookmarkStart w:id="12" w:name="_Toc518860046"/>
+      <w:bookmarkStart w:id="12" w:name="_Toc518942978"/>
       <w:r>
         <w:rPr>
           <w:b/>
@@ -6389,7 +6389,7 @@
           <w:szCs w:val="26"/>
         </w:rPr>
       </w:pPr>
-      <w:bookmarkStart w:id="13" w:name="_Toc518860047"/>
+      <w:bookmarkStart w:id="13" w:name="_Toc518942979"/>
       <w:r>
         <w:rPr>
           <w:b/>
@@ -6435,7 +6435,7 @@
           <w:szCs w:val="26"/>
         </w:rPr>
       </w:pPr>
-      <w:bookmarkStart w:id="14" w:name="_Toc518860048"/>
+      <w:bookmarkStart w:id="14" w:name="_Toc518942980"/>
       <w:r>
         <w:rPr>
           <w:b/>
@@ -6489,7 +6489,7 @@
           <w:szCs w:val="26"/>
         </w:rPr>
       </w:pPr>
-      <w:bookmarkStart w:id="15" w:name="_Toc518860049"/>
+      <w:bookmarkStart w:id="15" w:name="_Toc518942981"/>
       <w:r>
         <w:rPr>
           <w:b/>
@@ -6533,7 +6533,7 @@
           <w:szCs w:val="26"/>
         </w:rPr>
       </w:pPr>
-      <w:bookmarkStart w:id="16" w:name="_Toc518860050"/>
+      <w:bookmarkStart w:id="16" w:name="_Toc518942982"/>
       <w:r>
         <w:rPr>
           <w:b/>
@@ -6798,7 +6798,7 @@
           <w:szCs w:val="26"/>
         </w:rPr>
       </w:pPr>
-      <w:bookmarkStart w:id="17" w:name="_Toc518860051"/>
+      <w:bookmarkStart w:id="17" w:name="_Toc518942983"/>
       <w:r>
         <w:rPr>
           <w:b/>
@@ -7009,7 +7009,7 @@
           <w:szCs w:val="26"/>
         </w:rPr>
       </w:pPr>
-      <w:bookmarkStart w:id="18" w:name="_Toc518860052"/>
+      <w:bookmarkStart w:id="18" w:name="_Toc518942984"/>
       <w:r>
         <w:rPr>
           <w:b/>
@@ -7035,16 +7035,7 @@
           <w:sz w:val="26"/>
           <w:szCs w:val="26"/>
         </w:rPr>
-        <w:t>Như đã nói ở trên, thay vì giao tiếp trực tiếp với nhau, các thiết bị IoT hiện nay chủ yếu kết nối đến một máy chủ trung tâm do hãng sản xuất một nhà phát triển nào đó quản lí. Cách này cũng vẫn ổn thôi, những thiết bị vẫn hoàn toàn nói được với nhau thông qua chức năng phiên dịch của máy chủ rồi. Thế nhưng mọi chuyện không đơn giản như thế, cứ mỗi một mạng lưới như thế tạo thành một subnetwork riêng, và buồn thay các máy móc nằm trong</w:t>
-      </w:r>
-      <w:bookmarkStart w:id="19" w:name="_GoBack"/>
-      <w:bookmarkEnd w:id="19"/>
-      <w:r>
-        <w:rPr>
-          <w:sz w:val="26"/>
-          <w:szCs w:val="26"/>
-        </w:rPr>
-        <w:t xml:space="preserve"> subnetwork này không thể giao tiếp tốt với subnetwork khác.</w:t>
+        <w:t>Như đã nói ở trên, thay vì giao tiếp trực tiếp với nhau, các thiết bị IoT hiện nay chủ yếu kết nối đến một máy chủ trung tâm do hãng sản xuất một nhà phát triển nào đó quản lí. Cách này cũng vẫn ổn thôi, những thiết bị vẫn hoàn toàn nói được với nhau thông qua chức năng phiên dịch của máy chủ rồi. Thế nhưng mọi chuyện không đơn giản như thế, cứ mỗi một mạng lưới như thế tạo thành một subnetwork riêng, và buồn thay các máy móc nằm trong subnetwork này không thể giao tiếp tốt với subnetwork khác.</w:t>
       </w:r>
     </w:p>
     <w:p>
@@ -7108,7 +7099,7 @@
           <w:szCs w:val="26"/>
         </w:rPr>
       </w:pPr>
-      <w:bookmarkStart w:id="20" w:name="_Toc518860053"/>
+      <w:bookmarkStart w:id="19" w:name="_Toc518942985"/>
       <w:r>
         <w:rPr>
           <w:b/>
@@ -7117,7 +7108,7 @@
         </w:rPr>
         <w:t>Có quá nhiều "ngôn ngữ địa phương"</w:t>
       </w:r>
-      <w:bookmarkEnd w:id="20"/>
+      <w:bookmarkEnd w:id="19"/>
     </w:p>
     <w:p>
       <w:pPr>
@@ -7157,7 +7148,7 @@
           <w:szCs w:val="26"/>
         </w:rPr>
       </w:pPr>
-      <w:bookmarkStart w:id="21" w:name="_Toc518860054"/>
+      <w:bookmarkStart w:id="20" w:name="_Toc518942986"/>
       <w:r>
         <w:rPr>
           <w:b/>
@@ -7166,7 +7157,7 @@
         </w:rPr>
         <w:t>Tiền và chi phí</w:t>
       </w:r>
-      <w:bookmarkEnd w:id="21"/>
+      <w:bookmarkEnd w:id="20"/>
     </w:p>
     <w:p>
       <w:pPr>
@@ -7206,7 +7197,7 @@
           <w:szCs w:val="26"/>
         </w:rPr>
       </w:pPr>
-      <w:bookmarkStart w:id="22" w:name="_Toc518860055"/>
+      <w:bookmarkStart w:id="21" w:name="_Toc518942987"/>
       <w:r>
         <w:rPr>
           <w:b/>
@@ -7215,7 +7206,7 @@
         </w:rPr>
         <w:t>Các "hầm chứa" tập trung hay những "hòn đảo Internet"?</w:t>
       </w:r>
-      <w:bookmarkEnd w:id="22"/>
+      <w:bookmarkEnd w:id="21"/>
     </w:p>
     <w:p>
       <w:pPr>
@@ -7272,6 +7263,7 @@
       <w:pPr>
         <w:pStyle w:val="Heading1"/>
         <w:spacing w:before="60"/>
+        <w:jc w:val="center"/>
         <w:rPr>
           <w:rFonts w:ascii="Times New Roman" w:hAnsi="Times New Roman" w:cs="Times New Roman"/>
           <w:b/>
@@ -7280,7 +7272,7 @@
           <w:szCs w:val="26"/>
         </w:rPr>
       </w:pPr>
-      <w:bookmarkStart w:id="23" w:name="_Toc518860056"/>
+      <w:bookmarkStart w:id="22" w:name="_Toc518942988"/>
       <w:r>
         <w:rPr>
           <w:rFonts w:ascii="Times New Roman" w:hAnsi="Times New Roman" w:cs="Times New Roman"/>
@@ -7292,7 +7284,7 @@
         <w:lastRenderedPageBreak/>
         <w:t>CHƯƠNG II. TỔNG QUAN VỀ NODEJS</w:t>
       </w:r>
-      <w:bookmarkEnd w:id="23"/>
+      <w:bookmarkEnd w:id="22"/>
     </w:p>
     <w:p>
       <w:pPr>
@@ -7341,7 +7333,7 @@
           <w:szCs w:val="26"/>
         </w:rPr>
       </w:pPr>
-      <w:bookmarkStart w:id="24" w:name="_Toc518860057"/>
+      <w:bookmarkStart w:id="23" w:name="_Toc518942989"/>
       <w:r>
         <w:rPr>
           <w:b/>
@@ -7350,7 +7342,7 @@
         </w:rPr>
         <w:t>Giới thiệu tổng quan về NodeJS</w:t>
       </w:r>
-      <w:bookmarkEnd w:id="24"/>
+      <w:bookmarkEnd w:id="23"/>
     </w:p>
     <w:p>
       <w:pPr>
@@ -7607,7 +7599,7 @@
           <w:szCs w:val="26"/>
         </w:rPr>
       </w:pPr>
-      <w:bookmarkStart w:id="25" w:name="_Toc518860058"/>
+      <w:bookmarkStart w:id="24" w:name="_Toc518942990"/>
       <w:r>
         <w:rPr>
           <w:b/>
@@ -7616,7 +7608,7 @@
         </w:rPr>
         <w:t>Ưu điểm của NodeJS</w:t>
       </w:r>
-      <w:bookmarkEnd w:id="25"/>
+      <w:bookmarkEnd w:id="24"/>
     </w:p>
     <w:p>
       <w:pPr>
@@ -7692,7 +7684,7 @@
           <w:szCs w:val="26"/>
         </w:rPr>
       </w:pPr>
-      <w:bookmarkStart w:id="26" w:name="_Toc518860059"/>
+      <w:bookmarkStart w:id="25" w:name="_Toc518942991"/>
       <w:r>
         <w:rPr>
           <w:b/>
@@ -7701,7 +7693,7 @@
         </w:rPr>
         <w:t>JSON APIs</w:t>
       </w:r>
-      <w:bookmarkEnd w:id="26"/>
+      <w:bookmarkEnd w:id="25"/>
     </w:p>
     <w:p>
       <w:pPr>
@@ -7750,7 +7742,7 @@
           <w:szCs w:val="26"/>
         </w:rPr>
       </w:pPr>
-      <w:bookmarkStart w:id="27" w:name="_Toc518860060"/>
+      <w:bookmarkStart w:id="26" w:name="_Toc518942992"/>
       <w:r>
         <w:rPr>
           <w:b/>
@@ -7759,7 +7751,7 @@
         </w:rPr>
         <w:t>Ứng dụng trên 1 trang</w:t>
       </w:r>
-      <w:bookmarkEnd w:id="27"/>
+      <w:bookmarkEnd w:id="26"/>
     </w:p>
     <w:p>
       <w:pPr>
@@ -7843,7 +7835,7 @@
           <w:szCs w:val="26"/>
         </w:rPr>
       </w:pPr>
-      <w:bookmarkStart w:id="28" w:name="_Toc518860061"/>
+      <w:bookmarkStart w:id="27" w:name="_Toc518942993"/>
       <w:r>
         <w:rPr>
           <w:b/>
@@ -7852,7 +7844,7 @@
         </w:rPr>
         <w:t>Shelling tools unix</w:t>
       </w:r>
-      <w:bookmarkEnd w:id="28"/>
+      <w:bookmarkEnd w:id="27"/>
     </w:p>
     <w:p>
       <w:pPr>
@@ -7887,7 +7879,7 @@
           <w:szCs w:val="26"/>
         </w:rPr>
       </w:pPr>
-      <w:bookmarkStart w:id="29" w:name="_Toc518860062"/>
+      <w:bookmarkStart w:id="28" w:name="_Toc518942994"/>
       <w:r>
         <w:rPr>
           <w:b/>
@@ -7896,7 +7888,7 @@
         </w:rPr>
         <w:t>Streamming Data (Luồng dữ liệu)</w:t>
       </w:r>
-      <w:bookmarkEnd w:id="29"/>
+      <w:bookmarkEnd w:id="28"/>
     </w:p>
     <w:p>
       <w:pPr>
@@ -7938,7 +7930,7 @@
           <w:szCs w:val="26"/>
         </w:rPr>
       </w:pPr>
-      <w:bookmarkStart w:id="30" w:name="_Toc518860063"/>
+      <w:bookmarkStart w:id="29" w:name="_Toc518942995"/>
       <w:r>
         <w:rPr>
           <w:b/>
@@ -7964,7 +7956,7 @@
         </w:rPr>
         <w:t>thực</w:t>
       </w:r>
-      <w:bookmarkEnd w:id="30"/>
+      <w:bookmarkEnd w:id="29"/>
     </w:p>
     <w:p>
       <w:pPr>
@@ -8040,7 +8032,7 @@
           <w:szCs w:val="26"/>
         </w:rPr>
       </w:pPr>
-      <w:bookmarkStart w:id="31" w:name="_Toc518860064"/>
+      <w:bookmarkStart w:id="30" w:name="_Toc518942996"/>
       <w:r>
         <w:rPr>
           <w:b/>
@@ -8049,7 +8041,7 @@
         </w:rPr>
         <w:t>Khuyết điểm của NodeJS</w:t>
       </w:r>
-      <w:bookmarkEnd w:id="31"/>
+      <w:bookmarkEnd w:id="30"/>
     </w:p>
     <w:p>
       <w:pPr>
@@ -8069,7 +8061,7 @@
           <w:szCs w:val="26"/>
         </w:rPr>
       </w:pPr>
-      <w:bookmarkStart w:id="32" w:name="_Toc518860065"/>
+      <w:bookmarkStart w:id="31" w:name="_Toc518942997"/>
       <w:r>
         <w:rPr>
           <w:b/>
@@ -8078,7 +8070,7 @@
         </w:rPr>
         <w:t>Ứng dụng nặng tốn tài nguyên</w:t>
       </w:r>
-      <w:bookmarkEnd w:id="32"/>
+      <w:bookmarkEnd w:id="31"/>
     </w:p>
     <w:p>
       <w:pPr>
@@ -8141,7 +8133,7 @@
           <w:szCs w:val="26"/>
         </w:rPr>
       </w:pPr>
-      <w:bookmarkStart w:id="33" w:name="_Toc518860066"/>
+      <w:bookmarkStart w:id="32" w:name="_Toc518942998"/>
       <w:r>
         <w:rPr>
           <w:b/>
@@ -8150,7 +8142,7 @@
         </w:rPr>
         <w:t>NodeJS và ngôn ngữ khác</w:t>
       </w:r>
-      <w:bookmarkEnd w:id="33"/>
+      <w:bookmarkEnd w:id="32"/>
     </w:p>
     <w:p>
       <w:pPr>
@@ -8222,7 +8214,7 @@
           <w:szCs w:val="26"/>
         </w:rPr>
       </w:pPr>
-      <w:bookmarkStart w:id="34" w:name="_Toc518860067"/>
+      <w:bookmarkStart w:id="33" w:name="_Toc518942999"/>
       <w:r>
         <w:rPr>
           <w:b/>
@@ -8231,7 +8223,7 @@
         </w:rPr>
         <w:t>Ứng dụng của NodeJS trong đề tài thực tập</w:t>
       </w:r>
-      <w:bookmarkEnd w:id="34"/>
+      <w:bookmarkEnd w:id="33"/>
     </w:p>
     <w:p>
       <w:pPr>
@@ -8260,6 +8252,7 @@
     <w:p>
       <w:pPr>
         <w:pStyle w:val="Heading1"/>
+        <w:jc w:val="center"/>
         <w:rPr>
           <w:rFonts w:ascii="Times New Roman" w:hAnsi="Times New Roman" w:cs="Times New Roman"/>
           <w:b/>
@@ -8268,7 +8261,7 @@
           <w:szCs w:val="26"/>
         </w:rPr>
       </w:pPr>
-      <w:bookmarkStart w:id="35" w:name="_Toc518860068"/>
+      <w:bookmarkStart w:id="34" w:name="_Toc518943000"/>
       <w:r>
         <w:rPr>
           <w:rFonts w:ascii="Times New Roman" w:hAnsi="Times New Roman" w:cs="Times New Roman"/>
@@ -8280,17 +8273,7 @@
         <w:lastRenderedPageBreak/>
         <w:t>CHƯƠNG III. HỆ THỐNG CẢNH BÁO CHÁY</w:t>
       </w:r>
-      <w:bookmarkEnd w:id="35"/>
-      <w:r>
-        <w:rPr>
-          <w:rFonts w:ascii="Times New Roman" w:hAnsi="Times New Roman" w:cs="Times New Roman"/>
-          <w:b/>
-          <w:color w:val="auto"/>
-          <w:sz w:val="26"/>
-          <w:szCs w:val="26"/>
-        </w:rPr>
-        <w:t xml:space="preserve"> </w:t>
-      </w:r>
+      <w:bookmarkEnd w:id="34"/>
     </w:p>
     <w:p>
       <w:pPr>
@@ -8327,7 +8310,7 @@
           <w:szCs w:val="26"/>
         </w:rPr>
       </w:pPr>
-      <w:bookmarkStart w:id="36" w:name="_Toc518860069"/>
+      <w:bookmarkStart w:id="35" w:name="_Toc518943001"/>
       <w:r>
         <w:rPr>
           <w:b/>
@@ -8336,7 +8319,7 @@
         </w:rPr>
         <w:t>Thành phần của hệ thống cảnh báo cháy</w:t>
       </w:r>
-      <w:bookmarkEnd w:id="36"/>
+      <w:bookmarkEnd w:id="35"/>
       <w:r>
         <w:rPr>
           <w:b/>
@@ -8365,7 +8348,7 @@
           <w:szCs w:val="26"/>
         </w:rPr>
       </w:pPr>
-      <w:bookmarkStart w:id="37" w:name="_Toc518860070"/>
+      <w:bookmarkStart w:id="36" w:name="_Toc518943002"/>
       <w:r>
         <w:rPr>
           <w:b/>
@@ -8374,7 +8357,1015 @@
         </w:rPr>
         <w:t>Phần cứng</w:t>
       </w:r>
+      <w:bookmarkEnd w:id="36"/>
+    </w:p>
+    <w:p>
+      <w:pPr>
+        <w:pStyle w:val="ListParagraph"/>
+        <w:numPr>
+          <w:ilvl w:val="0"/>
+          <w:numId w:val="14"/>
+        </w:numPr>
+        <w:tabs>
+          <w:tab w:val="left" w:pos="709"/>
+        </w:tabs>
+        <w:jc w:val="both"/>
+        <w:outlineLvl w:val="3"/>
+        <w:rPr>
+          <w:b/>
+          <w:sz w:val="26"/>
+          <w:szCs w:val="26"/>
+        </w:rPr>
+      </w:pPr>
+      <w:r>
+        <w:rPr>
+          <w:b/>
+          <w:sz w:val="26"/>
+          <w:szCs w:val="26"/>
+        </w:rPr>
+        <w:t>ESP8266</w:t>
+      </w:r>
+      <w:r>
+        <w:rPr>
+          <w:b/>
+          <w:sz w:val="26"/>
+          <w:szCs w:val="26"/>
+        </w:rPr>
+        <w:t xml:space="preserve"> NodeMCU</w:t>
+      </w:r>
+    </w:p>
+    <w:p>
+      <w:pPr>
+        <w:pStyle w:val="ListParagraph"/>
+        <w:tabs>
+          <w:tab w:val="left" w:pos="709"/>
+        </w:tabs>
+        <w:ind w:left="1068" w:firstLine="0"/>
+        <w:jc w:val="both"/>
+        <w:rPr>
+          <w:sz w:val="26"/>
+          <w:szCs w:val="26"/>
+        </w:rPr>
+      </w:pPr>
+      <w:r>
+        <w:rPr>
+          <w:sz w:val="26"/>
+          <w:szCs w:val="26"/>
+        </w:rPr>
+        <w:t>ESP8266 là một mạch vi điều khiển có thể giúp chúng ta điều khiển các thiết bị điện tử. Điều đặc biệt của nó, đó là sự kết hợp của module Wifi tích hợp sẵn bên trong con vi điều khiển chính. Hiện nay, ESP8266 rất được giới nghiên cứu tự động hóa Việt Nam ưa chuộng vì giá thành cực kỳ rẻ (chỉ bằng một con Arduino Nano), nhưng lại được tích hợp sẵn Wifi, bộ nhớ flash 8Mb</w:t>
+      </w:r>
+      <w:r>
+        <w:rPr>
+          <w:sz w:val="26"/>
+          <w:szCs w:val="26"/>
+        </w:rPr>
+        <w:t>.</w:t>
+      </w:r>
+    </w:p>
+    <w:p>
+      <w:pPr>
+        <w:pStyle w:val="ListParagraph"/>
+        <w:tabs>
+          <w:tab w:val="left" w:pos="709"/>
+        </w:tabs>
+        <w:ind w:left="1068" w:firstLine="0"/>
+        <w:jc w:val="center"/>
+        <w:rPr>
+          <w:sz w:val="26"/>
+          <w:szCs w:val="26"/>
+        </w:rPr>
+      </w:pPr>
+      <w:bookmarkStart w:id="37" w:name="_GoBack"/>
+      <w:r>
+        <w:rPr>
+          <w:noProof/>
+        </w:rPr>
+        <w:drawing>
+          <wp:inline distT="0" distB="0" distL="0" distR="0">
+            <wp:extent cx="2197100" cy="1651000"/>
+            <wp:effectExtent l="0" t="0" r="0" b="6350"/>
+            <wp:docPr id="9" name="Picture 9" descr="Káº¿t quáº£ hÃ¬nh áº£nh cho esp8266"/>
+            <wp:cNvGraphicFramePr>
+              <a:graphicFrameLocks xmlns:a="http://schemas.openxmlformats.org/drawingml/2006/main" noChangeAspect="1"/>
+            </wp:cNvGraphicFramePr>
+            <a:graphic xmlns:a="http://schemas.openxmlformats.org/drawingml/2006/main">
+              <a:graphicData uri="http://schemas.openxmlformats.org/drawingml/2006/picture">
+                <pic:pic xmlns:pic="http://schemas.openxmlformats.org/drawingml/2006/picture">
+                  <pic:nvPicPr>
+                    <pic:cNvPr id="0" name="Picture 9" descr="Káº¿t quáº£ hÃ¬nh áº£nh cho esp8266"/>
+                    <pic:cNvPicPr>
+                      <a:picLocks noChangeAspect="1" noChangeArrowheads="1"/>
+                    </pic:cNvPicPr>
+                  </pic:nvPicPr>
+                  <pic:blipFill rotWithShape="1">
+                    <a:blip r:embed="rId13">
+                      <a:extLst>
+                        <a:ext uri="{28A0092B-C50C-407E-A947-70E740481C1C}">
+                          <a14:useLocalDpi xmlns:a14="http://schemas.microsoft.com/office/drawing/2010/main" val="0"/>
+                        </a:ext>
+                      </a:extLst>
+                    </a:blip>
+                    <a:srcRect l="14449" t="9175" r="10933" b="11315"/>
+                    <a:stretch/>
+                  </pic:blipFill>
+                  <pic:spPr bwMode="auto">
+                    <a:xfrm>
+                      <a:off x="0" y="0"/>
+                      <a:ext cx="2217788" cy="1666546"/>
+                    </a:xfrm>
+                    <a:prstGeom prst="rect">
+                      <a:avLst/>
+                    </a:prstGeom>
+                    <a:noFill/>
+                    <a:ln>
+                      <a:noFill/>
+                    </a:ln>
+                    <a:extLst>
+                      <a:ext uri="{53640926-AAD7-44D8-BBD7-CCE9431645EC}">
+                        <a14:shadowObscured xmlns:a14="http://schemas.microsoft.com/office/drawing/2010/main"/>
+                      </a:ext>
+                    </a:extLst>
+                  </pic:spPr>
+                </pic:pic>
+              </a:graphicData>
+            </a:graphic>
+          </wp:inline>
+        </w:drawing>
+      </w:r>
       <w:bookmarkEnd w:id="37"/>
+    </w:p>
+    <w:p>
+      <w:pPr>
+        <w:pStyle w:val="ListParagraph"/>
+        <w:tabs>
+          <w:tab w:val="left" w:pos="709"/>
+        </w:tabs>
+        <w:ind w:left="1068" w:firstLine="0"/>
+        <w:jc w:val="both"/>
+        <w:rPr>
+          <w:sz w:val="26"/>
+          <w:szCs w:val="26"/>
+        </w:rPr>
+      </w:pPr>
+      <w:r>
+        <w:rPr>
+          <w:sz w:val="26"/>
+          <w:szCs w:val="26"/>
+        </w:rPr>
+        <w:t>Thông số kỹ thuật:</w:t>
+      </w:r>
+    </w:p>
+    <w:p>
+      <w:pPr>
+        <w:pStyle w:val="ListParagraph"/>
+        <w:numPr>
+          <w:ilvl w:val="0"/>
+          <w:numId w:val="18"/>
+        </w:numPr>
+        <w:tabs>
+          <w:tab w:val="left" w:pos="709"/>
+        </w:tabs>
+        <w:ind w:left="1560"/>
+        <w:jc w:val="both"/>
+        <w:rPr>
+          <w:sz w:val="26"/>
+          <w:szCs w:val="26"/>
+        </w:rPr>
+      </w:pPr>
+      <w:r>
+        <w:rPr>
+          <w:sz w:val="26"/>
+          <w:szCs w:val="26"/>
+        </w:rPr>
+        <w:t>IC chính: ESP8266 Wifi SoC.</w:t>
+      </w:r>
+    </w:p>
+    <w:p>
+      <w:pPr>
+        <w:pStyle w:val="ListParagraph"/>
+        <w:numPr>
+          <w:ilvl w:val="0"/>
+          <w:numId w:val="18"/>
+        </w:numPr>
+        <w:tabs>
+          <w:tab w:val="left" w:pos="709"/>
+        </w:tabs>
+        <w:ind w:left="1560"/>
+        <w:jc w:val="both"/>
+        <w:rPr>
+          <w:sz w:val="26"/>
+          <w:szCs w:val="26"/>
+        </w:rPr>
+      </w:pPr>
+      <w:r>
+        <w:rPr>
+          <w:sz w:val="26"/>
+          <w:szCs w:val="26"/>
+        </w:rPr>
+        <w:t>Phiên bản firmware: NodeMCU Lua</w:t>
+      </w:r>
+    </w:p>
+    <w:p>
+      <w:pPr>
+        <w:pStyle w:val="ListParagraph"/>
+        <w:numPr>
+          <w:ilvl w:val="0"/>
+          <w:numId w:val="18"/>
+        </w:numPr>
+        <w:tabs>
+          <w:tab w:val="left" w:pos="709"/>
+        </w:tabs>
+        <w:ind w:left="1560"/>
+        <w:jc w:val="both"/>
+        <w:rPr>
+          <w:sz w:val="26"/>
+          <w:szCs w:val="26"/>
+        </w:rPr>
+      </w:pPr>
+      <w:r>
+        <w:rPr>
+          <w:sz w:val="26"/>
+          <w:szCs w:val="26"/>
+        </w:rPr>
+        <w:t>Chip nạp và giao tiếp UART: CP2102.</w:t>
+      </w:r>
+    </w:p>
+    <w:p>
+      <w:pPr>
+        <w:pStyle w:val="ListParagraph"/>
+        <w:numPr>
+          <w:ilvl w:val="0"/>
+          <w:numId w:val="18"/>
+        </w:numPr>
+        <w:tabs>
+          <w:tab w:val="left" w:pos="709"/>
+        </w:tabs>
+        <w:ind w:left="1560"/>
+        <w:jc w:val="both"/>
+        <w:rPr>
+          <w:sz w:val="26"/>
+          <w:szCs w:val="26"/>
+        </w:rPr>
+      </w:pPr>
+      <w:r>
+        <w:rPr>
+          <w:sz w:val="26"/>
+          <w:szCs w:val="26"/>
+        </w:rPr>
+        <w:t>GPIO tương thích hoàn toàn với firmware Node MCU.</w:t>
+      </w:r>
+    </w:p>
+    <w:p>
+      <w:pPr>
+        <w:pStyle w:val="ListParagraph"/>
+        <w:numPr>
+          <w:ilvl w:val="0"/>
+          <w:numId w:val="18"/>
+        </w:numPr>
+        <w:tabs>
+          <w:tab w:val="left" w:pos="709"/>
+        </w:tabs>
+        <w:ind w:left="1560"/>
+        <w:jc w:val="both"/>
+        <w:rPr>
+          <w:sz w:val="26"/>
+          <w:szCs w:val="26"/>
+        </w:rPr>
+      </w:pPr>
+      <w:r>
+        <w:rPr>
+          <w:sz w:val="26"/>
+          <w:szCs w:val="26"/>
+        </w:rPr>
+        <w:t>Cấp nguồn: 5VDC MicroUSB hoặc Vin.</w:t>
+      </w:r>
+    </w:p>
+    <w:p>
+      <w:pPr>
+        <w:pStyle w:val="ListParagraph"/>
+        <w:numPr>
+          <w:ilvl w:val="0"/>
+          <w:numId w:val="18"/>
+        </w:numPr>
+        <w:tabs>
+          <w:tab w:val="left" w:pos="709"/>
+        </w:tabs>
+        <w:ind w:left="1560"/>
+        <w:jc w:val="both"/>
+        <w:rPr>
+          <w:sz w:val="26"/>
+          <w:szCs w:val="26"/>
+        </w:rPr>
+      </w:pPr>
+      <w:r>
+        <w:rPr>
+          <w:sz w:val="26"/>
+          <w:szCs w:val="26"/>
+        </w:rPr>
+        <w:t>GIPO giao tiếp mức 3.3VDC</w:t>
+      </w:r>
+    </w:p>
+    <w:p>
+      <w:pPr>
+        <w:pStyle w:val="ListParagraph"/>
+        <w:numPr>
+          <w:ilvl w:val="0"/>
+          <w:numId w:val="18"/>
+        </w:numPr>
+        <w:tabs>
+          <w:tab w:val="left" w:pos="709"/>
+        </w:tabs>
+        <w:ind w:left="1560"/>
+        <w:jc w:val="both"/>
+        <w:rPr>
+          <w:sz w:val="26"/>
+          <w:szCs w:val="26"/>
+        </w:rPr>
+      </w:pPr>
+      <w:r>
+        <w:rPr>
+          <w:sz w:val="26"/>
+          <w:szCs w:val="26"/>
+        </w:rPr>
+        <w:t>Tích hợp Led báo trạng thái, nút Reset, Flash.</w:t>
+      </w:r>
+    </w:p>
+    <w:p>
+      <w:pPr>
+        <w:pStyle w:val="ListParagraph"/>
+        <w:numPr>
+          <w:ilvl w:val="0"/>
+          <w:numId w:val="18"/>
+        </w:numPr>
+        <w:tabs>
+          <w:tab w:val="left" w:pos="709"/>
+        </w:tabs>
+        <w:ind w:left="1560"/>
+        <w:jc w:val="both"/>
+        <w:rPr>
+          <w:sz w:val="26"/>
+          <w:szCs w:val="26"/>
+        </w:rPr>
+      </w:pPr>
+      <w:r>
+        <w:rPr>
+          <w:sz w:val="26"/>
+          <w:szCs w:val="26"/>
+        </w:rPr>
+        <w:t>Tương thích hoàn toàn với trình biên dịch Arduino.</w:t>
+      </w:r>
+    </w:p>
+    <w:p>
+      <w:pPr>
+        <w:pStyle w:val="ListParagraph"/>
+        <w:numPr>
+          <w:ilvl w:val="0"/>
+          <w:numId w:val="18"/>
+        </w:numPr>
+        <w:tabs>
+          <w:tab w:val="left" w:pos="709"/>
+        </w:tabs>
+        <w:ind w:left="1560"/>
+        <w:jc w:val="both"/>
+        <w:rPr>
+          <w:sz w:val="26"/>
+          <w:szCs w:val="26"/>
+        </w:rPr>
+      </w:pPr>
+      <w:r>
+        <w:rPr>
+          <w:sz w:val="26"/>
+          <w:szCs w:val="26"/>
+        </w:rPr>
+        <w:t>Kích thước: 25 x 50 mm</w:t>
+      </w:r>
+    </w:p>
+    <w:p>
+      <w:pPr>
+        <w:pStyle w:val="ListParagraph"/>
+        <w:numPr>
+          <w:ilvl w:val="0"/>
+          <w:numId w:val="14"/>
+        </w:numPr>
+        <w:tabs>
+          <w:tab w:val="left" w:pos="709"/>
+        </w:tabs>
+        <w:jc w:val="both"/>
+        <w:outlineLvl w:val="3"/>
+        <w:rPr>
+          <w:b/>
+          <w:sz w:val="26"/>
+          <w:szCs w:val="26"/>
+        </w:rPr>
+      </w:pPr>
+      <w:r>
+        <w:rPr>
+          <w:b/>
+          <w:sz w:val="26"/>
+          <w:szCs w:val="26"/>
+        </w:rPr>
+        <w:t>Cảm biến khí MQ-2</w:t>
+      </w:r>
+    </w:p>
+    <w:p>
+      <w:pPr>
+        <w:pStyle w:val="ListParagraph"/>
+        <w:tabs>
+          <w:tab w:val="left" w:pos="709"/>
+        </w:tabs>
+        <w:ind w:left="1068" w:firstLine="0"/>
+        <w:jc w:val="both"/>
+        <w:rPr>
+          <w:sz w:val="26"/>
+          <w:szCs w:val="26"/>
+        </w:rPr>
+      </w:pPr>
+      <w:r>
+        <w:rPr>
+          <w:sz w:val="26"/>
+          <w:szCs w:val="26"/>
+        </w:rPr>
+        <w:t xml:space="preserve">Cảm biến khí MQ-2 </w:t>
+      </w:r>
+      <w:r>
+        <w:rPr>
+          <w:sz w:val="26"/>
+          <w:szCs w:val="26"/>
+        </w:rPr>
+        <w:t>sử dụng để phát hiện khí gas trong môi trường. Cảm biến có độ nhạy cao khả năng phản hồi nhanh, độ nhạy có thể điều chỉnh được bằng biến trở</w:t>
+      </w:r>
+      <w:r>
+        <w:rPr>
+          <w:sz w:val="26"/>
+          <w:szCs w:val="26"/>
+        </w:rPr>
+        <w:t>,</w:t>
+      </w:r>
+      <w:r>
+        <w:rPr>
+          <w:sz w:val="26"/>
+          <w:szCs w:val="26"/>
+        </w:rPr>
+        <w:t xml:space="preserve"> có thể phát hiện khí gas, metan, butan, LPG, khói.</w:t>
+      </w:r>
+    </w:p>
+    <w:p>
+      <w:pPr>
+        <w:pStyle w:val="ListParagraph"/>
+        <w:tabs>
+          <w:tab w:val="left" w:pos="709"/>
+        </w:tabs>
+        <w:ind w:left="1068" w:firstLine="0"/>
+        <w:jc w:val="center"/>
+        <w:rPr>
+          <w:sz w:val="26"/>
+          <w:szCs w:val="26"/>
+        </w:rPr>
+      </w:pPr>
+      <w:r>
+        <w:rPr>
+          <w:noProof/>
+        </w:rPr>
+        <w:drawing>
+          <wp:inline distT="0" distB="0" distL="0" distR="0" wp14:anchorId="67067A3C" wp14:editId="7E8C46C8">
+            <wp:extent cx="1492250" cy="1492250"/>
+            <wp:effectExtent l="0" t="0" r="0" b="0"/>
+            <wp:docPr id="5" name="Picture 5" descr="https://bizweb.dktcdn.net/thumb/large/100/190/540/products/cam-bien-khi-gas-mq2.jpg?v=1491130976693"/>
+            <wp:cNvGraphicFramePr>
+              <a:graphicFrameLocks xmlns:a="http://schemas.openxmlformats.org/drawingml/2006/main" noChangeAspect="1"/>
+            </wp:cNvGraphicFramePr>
+            <a:graphic xmlns:a="http://schemas.openxmlformats.org/drawingml/2006/main">
+              <a:graphicData uri="http://schemas.openxmlformats.org/drawingml/2006/picture">
+                <pic:pic xmlns:pic="http://schemas.openxmlformats.org/drawingml/2006/picture">
+                  <pic:nvPicPr>
+                    <pic:cNvPr id="0" name="Picture 1" descr="https://bizweb.dktcdn.net/thumb/large/100/190/540/products/cam-bien-khi-gas-mq2.jpg?v=1491130976693"/>
+                    <pic:cNvPicPr>
+                      <a:picLocks noChangeAspect="1" noChangeArrowheads="1"/>
+                    </pic:cNvPicPr>
+                  </pic:nvPicPr>
+                  <pic:blipFill>
+                    <a:blip r:embed="rId14" cstate="print">
+                      <a:extLst>
+                        <a:ext uri="{28A0092B-C50C-407E-A947-70E740481C1C}">
+                          <a14:useLocalDpi xmlns:a14="http://schemas.microsoft.com/office/drawing/2010/main" val="0"/>
+                        </a:ext>
+                      </a:extLst>
+                    </a:blip>
+                    <a:srcRect/>
+                    <a:stretch>
+                      <a:fillRect/>
+                    </a:stretch>
+                  </pic:blipFill>
+                  <pic:spPr bwMode="auto">
+                    <a:xfrm>
+                      <a:off x="0" y="0"/>
+                      <a:ext cx="1492250" cy="1492250"/>
+                    </a:xfrm>
+                    <a:prstGeom prst="rect">
+                      <a:avLst/>
+                    </a:prstGeom>
+                    <a:noFill/>
+                    <a:ln>
+                      <a:noFill/>
+                    </a:ln>
+                  </pic:spPr>
+                </pic:pic>
+              </a:graphicData>
+            </a:graphic>
+          </wp:inline>
+        </w:drawing>
+      </w:r>
+    </w:p>
+    <w:p>
+      <w:pPr>
+        <w:pStyle w:val="ListParagraph"/>
+        <w:tabs>
+          <w:tab w:val="left" w:pos="709"/>
+        </w:tabs>
+        <w:ind w:left="1068" w:firstLine="0"/>
+        <w:jc w:val="both"/>
+        <w:rPr>
+          <w:sz w:val="26"/>
+          <w:szCs w:val="26"/>
+        </w:rPr>
+      </w:pPr>
+      <w:r>
+        <w:rPr>
+          <w:sz w:val="26"/>
+          <w:szCs w:val="26"/>
+        </w:rPr>
+        <w:t>Thông Số Kỹ thuật:</w:t>
+      </w:r>
+    </w:p>
+    <w:p>
+      <w:pPr>
+        <w:pStyle w:val="ListParagraph"/>
+        <w:numPr>
+          <w:ilvl w:val="0"/>
+          <w:numId w:val="17"/>
+        </w:numPr>
+        <w:tabs>
+          <w:tab w:val="left" w:pos="709"/>
+        </w:tabs>
+        <w:jc w:val="both"/>
+        <w:rPr>
+          <w:sz w:val="26"/>
+          <w:szCs w:val="26"/>
+        </w:rPr>
+      </w:pPr>
+      <w:r>
+        <w:rPr>
+          <w:sz w:val="26"/>
+          <w:szCs w:val="26"/>
+        </w:rPr>
+        <w:t>Nguồn hoạt động: 5V</w:t>
+      </w:r>
+    </w:p>
+    <w:p>
+      <w:pPr>
+        <w:pStyle w:val="ListParagraph"/>
+        <w:numPr>
+          <w:ilvl w:val="0"/>
+          <w:numId w:val="17"/>
+        </w:numPr>
+        <w:tabs>
+          <w:tab w:val="left" w:pos="709"/>
+        </w:tabs>
+        <w:jc w:val="both"/>
+        <w:rPr>
+          <w:sz w:val="26"/>
+          <w:szCs w:val="26"/>
+        </w:rPr>
+      </w:pPr>
+      <w:r>
+        <w:rPr>
+          <w:sz w:val="26"/>
+          <w:szCs w:val="26"/>
+        </w:rPr>
+        <w:t>Loại dữ liệu: Analog</w:t>
+      </w:r>
+    </w:p>
+    <w:p>
+      <w:pPr>
+        <w:pStyle w:val="ListParagraph"/>
+        <w:numPr>
+          <w:ilvl w:val="0"/>
+          <w:numId w:val="17"/>
+        </w:numPr>
+        <w:tabs>
+          <w:tab w:val="left" w:pos="709"/>
+        </w:tabs>
+        <w:jc w:val="both"/>
+        <w:rPr>
+          <w:sz w:val="26"/>
+          <w:szCs w:val="26"/>
+        </w:rPr>
+      </w:pPr>
+      <w:r>
+        <w:rPr>
+          <w:sz w:val="26"/>
+          <w:szCs w:val="26"/>
+        </w:rPr>
+        <w:t>Phạm vi phát hiện rộng</w:t>
+      </w:r>
+    </w:p>
+    <w:p>
+      <w:pPr>
+        <w:pStyle w:val="ListParagraph"/>
+        <w:numPr>
+          <w:ilvl w:val="0"/>
+          <w:numId w:val="17"/>
+        </w:numPr>
+        <w:tabs>
+          <w:tab w:val="left" w:pos="709"/>
+        </w:tabs>
+        <w:jc w:val="both"/>
+        <w:rPr>
+          <w:sz w:val="26"/>
+          <w:szCs w:val="26"/>
+        </w:rPr>
+      </w:pPr>
+      <w:r>
+        <w:rPr>
+          <w:sz w:val="26"/>
+          <w:szCs w:val="26"/>
+        </w:rPr>
+        <w:lastRenderedPageBreak/>
+        <w:t>Tốc độ phản hồi nhanh và độ nhạy cao</w:t>
+      </w:r>
+    </w:p>
+    <w:p>
+      <w:pPr>
+        <w:pStyle w:val="ListParagraph"/>
+        <w:numPr>
+          <w:ilvl w:val="0"/>
+          <w:numId w:val="17"/>
+        </w:numPr>
+        <w:tabs>
+          <w:tab w:val="left" w:pos="709"/>
+        </w:tabs>
+        <w:jc w:val="both"/>
+        <w:rPr>
+          <w:sz w:val="26"/>
+          <w:szCs w:val="26"/>
+        </w:rPr>
+      </w:pPr>
+      <w:r>
+        <w:rPr>
+          <w:sz w:val="26"/>
+          <w:szCs w:val="26"/>
+        </w:rPr>
+        <w:t>Mạch đơn giản</w:t>
+      </w:r>
+    </w:p>
+    <w:p>
+      <w:pPr>
+        <w:pStyle w:val="ListParagraph"/>
+        <w:numPr>
+          <w:ilvl w:val="0"/>
+          <w:numId w:val="17"/>
+        </w:numPr>
+        <w:tabs>
+          <w:tab w:val="left" w:pos="709"/>
+        </w:tabs>
+        <w:jc w:val="both"/>
+        <w:rPr>
+          <w:sz w:val="26"/>
+          <w:szCs w:val="26"/>
+        </w:rPr>
+      </w:pPr>
+      <w:r>
+        <w:rPr>
+          <w:sz w:val="26"/>
+          <w:szCs w:val="26"/>
+        </w:rPr>
+        <w:t>Ổn định khi sử dụng trong thời gian dài</w:t>
+      </w:r>
+    </w:p>
+    <w:p>
+      <w:pPr>
+        <w:pStyle w:val="ListParagraph"/>
+        <w:numPr>
+          <w:ilvl w:val="0"/>
+          <w:numId w:val="14"/>
+        </w:numPr>
+        <w:tabs>
+          <w:tab w:val="left" w:pos="709"/>
+        </w:tabs>
+        <w:jc w:val="both"/>
+        <w:outlineLvl w:val="3"/>
+        <w:rPr>
+          <w:b/>
+          <w:sz w:val="26"/>
+          <w:szCs w:val="26"/>
+        </w:rPr>
+      </w:pPr>
+      <w:r>
+        <w:rPr>
+          <w:b/>
+          <w:sz w:val="26"/>
+          <w:szCs w:val="26"/>
+        </w:rPr>
+        <w:t xml:space="preserve">Cảm biến nhiệt </w:t>
+      </w:r>
+      <w:r>
+        <w:rPr>
+          <w:b/>
+          <w:sz w:val="26"/>
+          <w:szCs w:val="26"/>
+        </w:rPr>
+        <w:t>độ, độ ẩm DHT22</w:t>
+      </w:r>
+    </w:p>
+    <w:p>
+      <w:pPr>
+        <w:pStyle w:val="ListParagraph"/>
+        <w:tabs>
+          <w:tab w:val="left" w:pos="709"/>
+        </w:tabs>
+        <w:ind w:left="1068" w:firstLine="0"/>
+        <w:jc w:val="both"/>
+        <w:rPr>
+          <w:sz w:val="26"/>
+          <w:szCs w:val="26"/>
+        </w:rPr>
+      </w:pPr>
+      <w:r>
+        <w:rPr>
+          <w:sz w:val="26"/>
+          <w:szCs w:val="26"/>
+        </w:rPr>
+        <w:t xml:space="preserve">Đây </w:t>
+      </w:r>
+      <w:r>
+        <w:rPr>
+          <w:sz w:val="26"/>
+          <w:szCs w:val="26"/>
+        </w:rPr>
+        <w:t>là cảm biến thông dụng tích hợp vừa đo được nhiệt độ và độ ẩm, độ chính xác khá cao. Giao tiếp với vi điều khiển qua chuẩn giao tiếp 1 dây. DHT22 có độ chính xác cao và khoảng đo hoạt động rộn</w:t>
+      </w:r>
+      <w:r>
+        <w:rPr>
+          <w:sz w:val="26"/>
+          <w:szCs w:val="26"/>
+        </w:rPr>
+        <w:t>g</w:t>
+      </w:r>
+      <w:r>
+        <w:rPr>
+          <w:sz w:val="26"/>
+          <w:szCs w:val="26"/>
+        </w:rPr>
+        <w:t>. Module truyền dữ liệu thông qua giao tiếp 1 dây nên dễ dàng kết nối và lấy dữ liệu. Module được thiết kế hoạt động ở mức điện áp 5V.</w:t>
+      </w:r>
+    </w:p>
+    <w:p>
+      <w:pPr>
+        <w:pStyle w:val="ListParagraph"/>
+        <w:tabs>
+          <w:tab w:val="left" w:pos="709"/>
+        </w:tabs>
+        <w:ind w:left="1068" w:firstLine="0"/>
+        <w:jc w:val="center"/>
+        <w:rPr>
+          <w:sz w:val="26"/>
+          <w:szCs w:val="26"/>
+        </w:rPr>
+      </w:pPr>
+      <w:r>
+        <w:rPr>
+          <w:noProof/>
+        </w:rPr>
+        <w:drawing>
+          <wp:inline distT="0" distB="0" distL="0" distR="0" wp14:anchorId="750F521C" wp14:editId="67CDE944">
+            <wp:extent cx="1657350" cy="1657350"/>
+            <wp:effectExtent l="0" t="0" r="0" b="0"/>
+            <wp:docPr id="6" name="Picture 6" descr="https://bizweb.dktcdn.net/thumb/large/100/190/540/products/dht22.jpg?v=1491124351663"/>
+            <wp:cNvGraphicFramePr>
+              <a:graphicFrameLocks xmlns:a="http://schemas.openxmlformats.org/drawingml/2006/main" noChangeAspect="1"/>
+            </wp:cNvGraphicFramePr>
+            <a:graphic xmlns:a="http://schemas.openxmlformats.org/drawingml/2006/main">
+              <a:graphicData uri="http://schemas.openxmlformats.org/drawingml/2006/picture">
+                <pic:pic xmlns:pic="http://schemas.openxmlformats.org/drawingml/2006/picture">
+                  <pic:nvPicPr>
+                    <pic:cNvPr id="0" name="Picture 3" descr="https://bizweb.dktcdn.net/thumb/large/100/190/540/products/dht22.jpg?v=1491124351663"/>
+                    <pic:cNvPicPr>
+                      <a:picLocks noChangeAspect="1" noChangeArrowheads="1"/>
+                    </pic:cNvPicPr>
+                  </pic:nvPicPr>
+                  <pic:blipFill>
+                    <a:blip r:embed="rId15" cstate="print">
+                      <a:extLst>
+                        <a:ext uri="{28A0092B-C50C-407E-A947-70E740481C1C}">
+                          <a14:useLocalDpi xmlns:a14="http://schemas.microsoft.com/office/drawing/2010/main" val="0"/>
+                        </a:ext>
+                      </a:extLst>
+                    </a:blip>
+                    <a:srcRect/>
+                    <a:stretch>
+                      <a:fillRect/>
+                    </a:stretch>
+                  </pic:blipFill>
+                  <pic:spPr bwMode="auto">
+                    <a:xfrm>
+                      <a:off x="0" y="0"/>
+                      <a:ext cx="1657350" cy="1657350"/>
+                    </a:xfrm>
+                    <a:prstGeom prst="rect">
+                      <a:avLst/>
+                    </a:prstGeom>
+                    <a:noFill/>
+                    <a:ln>
+                      <a:noFill/>
+                    </a:ln>
+                  </pic:spPr>
+                </pic:pic>
+              </a:graphicData>
+            </a:graphic>
+          </wp:inline>
+        </w:drawing>
+      </w:r>
+    </w:p>
+    <w:p>
+      <w:pPr>
+        <w:pStyle w:val="ListParagraph"/>
+        <w:tabs>
+          <w:tab w:val="left" w:pos="709"/>
+        </w:tabs>
+        <w:ind w:left="1068" w:firstLine="0"/>
+        <w:jc w:val="both"/>
+        <w:rPr>
+          <w:sz w:val="26"/>
+          <w:szCs w:val="26"/>
+        </w:rPr>
+      </w:pPr>
+      <w:r>
+        <w:rPr>
+          <w:sz w:val="26"/>
+          <w:szCs w:val="26"/>
+        </w:rPr>
+        <w:t>Thông số kỹ thuật:</w:t>
+      </w:r>
+    </w:p>
+    <w:p>
+      <w:pPr>
+        <w:pStyle w:val="ListParagraph"/>
+        <w:numPr>
+          <w:ilvl w:val="0"/>
+          <w:numId w:val="15"/>
+        </w:numPr>
+        <w:tabs>
+          <w:tab w:val="left" w:pos="709"/>
+        </w:tabs>
+        <w:ind w:left="1560"/>
+        <w:jc w:val="both"/>
+        <w:rPr>
+          <w:sz w:val="26"/>
+          <w:szCs w:val="26"/>
+        </w:rPr>
+      </w:pPr>
+      <w:r>
+        <w:rPr>
+          <w:sz w:val="26"/>
+          <w:szCs w:val="26"/>
+        </w:rPr>
+        <w:t>Điện áp hoạt động: 5V</w:t>
+      </w:r>
+      <w:r>
+        <w:rPr>
+          <w:sz w:val="26"/>
+          <w:szCs w:val="26"/>
+        </w:rPr>
+        <w:t>.</w:t>
+      </w:r>
+    </w:p>
+    <w:p>
+      <w:pPr>
+        <w:pStyle w:val="ListParagraph"/>
+        <w:numPr>
+          <w:ilvl w:val="0"/>
+          <w:numId w:val="15"/>
+        </w:numPr>
+        <w:tabs>
+          <w:tab w:val="left" w:pos="709"/>
+        </w:tabs>
+        <w:ind w:left="1560"/>
+        <w:jc w:val="both"/>
+        <w:rPr>
+          <w:sz w:val="26"/>
+          <w:szCs w:val="26"/>
+        </w:rPr>
+      </w:pPr>
+      <w:r>
+        <w:rPr>
+          <w:sz w:val="26"/>
+          <w:szCs w:val="26"/>
+        </w:rPr>
+        <w:t>Khoảng đo độ ẩm: 0% - 100% RH sai số 2% RH</w:t>
+      </w:r>
+      <w:r>
+        <w:rPr>
+          <w:sz w:val="26"/>
+          <w:szCs w:val="26"/>
+        </w:rPr>
+        <w:t>.</w:t>
+      </w:r>
+    </w:p>
+    <w:p>
+      <w:pPr>
+        <w:pStyle w:val="ListParagraph"/>
+        <w:numPr>
+          <w:ilvl w:val="0"/>
+          <w:numId w:val="15"/>
+        </w:numPr>
+        <w:tabs>
+          <w:tab w:val="left" w:pos="709"/>
+        </w:tabs>
+        <w:ind w:left="1560"/>
+        <w:jc w:val="both"/>
+        <w:rPr>
+          <w:sz w:val="26"/>
+          <w:szCs w:val="26"/>
+        </w:rPr>
+      </w:pPr>
+      <w:r>
+        <w:rPr>
+          <w:sz w:val="26"/>
+          <w:szCs w:val="26"/>
+        </w:rPr>
+        <w:t>Khoảng đo nhiệt độ: -40 ~ -80 độ C sai số 0.5% độ C</w:t>
+      </w:r>
+      <w:r>
+        <w:rPr>
+          <w:sz w:val="26"/>
+          <w:szCs w:val="26"/>
+        </w:rPr>
+        <w:t>.</w:t>
+      </w:r>
+    </w:p>
+    <w:p>
+      <w:pPr>
+        <w:pStyle w:val="ListParagraph"/>
+        <w:numPr>
+          <w:ilvl w:val="0"/>
+          <w:numId w:val="15"/>
+        </w:numPr>
+        <w:tabs>
+          <w:tab w:val="left" w:pos="709"/>
+        </w:tabs>
+        <w:ind w:left="1560"/>
+        <w:jc w:val="both"/>
+        <w:rPr>
+          <w:sz w:val="26"/>
+          <w:szCs w:val="26"/>
+        </w:rPr>
+      </w:pPr>
+      <w:r>
+        <w:rPr>
+          <w:sz w:val="26"/>
+          <w:szCs w:val="26"/>
+        </w:rPr>
+        <w:t>Tần số lấy mẫu tối đa 0.5Hz (2 giây / lần)</w:t>
+      </w:r>
+      <w:r>
+        <w:rPr>
+          <w:sz w:val="26"/>
+          <w:szCs w:val="26"/>
+        </w:rPr>
+        <w:t>.</w:t>
+      </w:r>
+    </w:p>
+    <w:p>
+      <w:pPr>
+        <w:pStyle w:val="ListParagraph"/>
+        <w:numPr>
+          <w:ilvl w:val="0"/>
+          <w:numId w:val="15"/>
+        </w:numPr>
+        <w:tabs>
+          <w:tab w:val="left" w:pos="709"/>
+        </w:tabs>
+        <w:ind w:left="1560"/>
+        <w:jc w:val="both"/>
+        <w:rPr>
+          <w:sz w:val="26"/>
+          <w:szCs w:val="26"/>
+        </w:rPr>
+      </w:pPr>
+      <w:r>
+        <w:rPr>
+          <w:sz w:val="26"/>
+          <w:szCs w:val="26"/>
+        </w:rPr>
+        <w:t>Kích thước: 28mm x 12mm x 10mm</w:t>
+      </w:r>
+      <w:r>
+        <w:rPr>
+          <w:sz w:val="26"/>
+          <w:szCs w:val="26"/>
+        </w:rPr>
+        <w:t>.</w:t>
+      </w:r>
     </w:p>
     <w:p>
       <w:pPr>
@@ -8395,7 +9386,7 @@
           <w:szCs w:val="26"/>
         </w:rPr>
       </w:pPr>
-      <w:bookmarkStart w:id="38" w:name="_Toc518860071"/>
+      <w:bookmarkStart w:id="38" w:name="_Toc518943003"/>
       <w:r>
         <w:rPr>
           <w:b/>
@@ -8436,6 +9427,14 @@
         </w:rPr>
         <w:t>a)</w:t>
       </w:r>
+      <w:r>
+        <w:rPr>
+          <w:b/>
+          <w:sz w:val="26"/>
+          <w:szCs w:val="26"/>
+        </w:rPr>
+        <w:t xml:space="preserve"> Website hiển thị thông số từ cảm biến (NodeJS)</w:t>
+      </w:r>
     </w:p>
     <w:p>
       <w:pPr>
@@ -8458,6 +9457,14 @@
           <w:szCs w:val="26"/>
         </w:rPr>
         <w:t>b)</w:t>
+      </w:r>
+      <w:r>
+        <w:rPr>
+          <w:b/>
+          <w:sz w:val="26"/>
+          <w:szCs w:val="26"/>
+        </w:rPr>
+        <w:t xml:space="preserve"> Ứng dụng trên điện thoại Android để hiển thị thông số từ cảm biến </w:t>
       </w:r>
     </w:p>
     <w:p>
@@ -8479,7 +9486,7 @@
           <w:szCs w:val="26"/>
         </w:rPr>
       </w:pPr>
-      <w:bookmarkStart w:id="39" w:name="_Toc518860072"/>
+      <w:bookmarkStart w:id="39" w:name="_Toc518943004"/>
       <w:r>
         <w:rPr>
           <w:b/>
@@ -8517,7 +9524,7 @@
           <w:szCs w:val="26"/>
         </w:rPr>
       </w:pPr>
-      <w:bookmarkStart w:id="40" w:name="_Toc518860073"/>
+      <w:bookmarkStart w:id="40" w:name="_Toc518943005"/>
       <w:r>
         <w:rPr>
           <w:b/>
@@ -8622,7 +9629,7 @@
         </w:rPr>
       </w:pPr>
       <w:bookmarkStart w:id="41" w:name="_Toc517947184"/>
-      <w:bookmarkStart w:id="42" w:name="_Toc518860074"/>
+      <w:bookmarkStart w:id="42" w:name="_Toc518943006"/>
       <w:r>
         <w:rPr>
           <w:rFonts w:ascii="Times New Roman" w:hAnsi="Times New Roman" w:cs="Times New Roman"/>
@@ -8736,7 +9743,7 @@
         </w:rPr>
         <w:t xml:space="preserve">Tinh tế: </w:t>
       </w:r>
-      <w:hyperlink r:id="rId13" w:history="1">
+      <w:hyperlink r:id="rId16" w:history="1">
         <w:r>
           <w:rPr>
             <w:rStyle w:val="Hyperlink"/>
@@ -9969,6 +10976,119 @@
     </w:lvl>
   </w:abstractNum>
   <w:abstractNum w:abstractNumId="10" w15:restartNumberingAfterBreak="0">
+    <w:nsid w:val="380605E6"/>
+    <w:multiLevelType w:val="hybridMultilevel"/>
+    <w:tmpl w:val="9E688406"/>
+    <w:lvl w:ilvl="0" w:tplc="04090001">
+      <w:start w:val="1"/>
+      <w:numFmt w:val="bullet"/>
+      <w:lvlText w:val=""/>
+      <w:lvlJc w:val="left"/>
+      <w:pPr>
+        <w:ind w:left="1788" w:hanging="360"/>
+      </w:pPr>
+      <w:rPr>
+        <w:rFonts w:ascii="Symbol" w:hAnsi="Symbol" w:hint="default"/>
+      </w:rPr>
+    </w:lvl>
+    <w:lvl w:ilvl="1" w:tplc="04090003" w:tentative="1">
+      <w:start w:val="1"/>
+      <w:numFmt w:val="bullet"/>
+      <w:lvlText w:val="o"/>
+      <w:lvlJc w:val="left"/>
+      <w:pPr>
+        <w:ind w:left="2508" w:hanging="360"/>
+      </w:pPr>
+      <w:rPr>
+        <w:rFonts w:ascii="Courier New" w:hAnsi="Courier New" w:cs="Courier New" w:hint="default"/>
+      </w:rPr>
+    </w:lvl>
+    <w:lvl w:ilvl="2" w:tplc="04090005" w:tentative="1">
+      <w:start w:val="1"/>
+      <w:numFmt w:val="bullet"/>
+      <w:lvlText w:val=""/>
+      <w:lvlJc w:val="left"/>
+      <w:pPr>
+        <w:ind w:left="3228" w:hanging="360"/>
+      </w:pPr>
+      <w:rPr>
+        <w:rFonts w:ascii="Wingdings" w:hAnsi="Wingdings" w:hint="default"/>
+      </w:rPr>
+    </w:lvl>
+    <w:lvl w:ilvl="3" w:tplc="04090001" w:tentative="1">
+      <w:start w:val="1"/>
+      <w:numFmt w:val="bullet"/>
+      <w:lvlText w:val=""/>
+      <w:lvlJc w:val="left"/>
+      <w:pPr>
+        <w:ind w:left="3948" w:hanging="360"/>
+      </w:pPr>
+      <w:rPr>
+        <w:rFonts w:ascii="Symbol" w:hAnsi="Symbol" w:hint="default"/>
+      </w:rPr>
+    </w:lvl>
+    <w:lvl w:ilvl="4" w:tplc="04090003" w:tentative="1">
+      <w:start w:val="1"/>
+      <w:numFmt w:val="bullet"/>
+      <w:lvlText w:val="o"/>
+      <w:lvlJc w:val="left"/>
+      <w:pPr>
+        <w:ind w:left="4668" w:hanging="360"/>
+      </w:pPr>
+      <w:rPr>
+        <w:rFonts w:ascii="Courier New" w:hAnsi="Courier New" w:cs="Courier New" w:hint="default"/>
+      </w:rPr>
+    </w:lvl>
+    <w:lvl w:ilvl="5" w:tplc="04090005" w:tentative="1">
+      <w:start w:val="1"/>
+      <w:numFmt w:val="bullet"/>
+      <w:lvlText w:val=""/>
+      <w:lvlJc w:val="left"/>
+      <w:pPr>
+        <w:ind w:left="5388" w:hanging="360"/>
+      </w:pPr>
+      <w:rPr>
+        <w:rFonts w:ascii="Wingdings" w:hAnsi="Wingdings" w:hint="default"/>
+      </w:rPr>
+    </w:lvl>
+    <w:lvl w:ilvl="6" w:tplc="04090001" w:tentative="1">
+      <w:start w:val="1"/>
+      <w:numFmt w:val="bullet"/>
+      <w:lvlText w:val=""/>
+      <w:lvlJc w:val="left"/>
+      <w:pPr>
+        <w:ind w:left="6108" w:hanging="360"/>
+      </w:pPr>
+      <w:rPr>
+        <w:rFonts w:ascii="Symbol" w:hAnsi="Symbol" w:hint="default"/>
+      </w:rPr>
+    </w:lvl>
+    <w:lvl w:ilvl="7" w:tplc="04090003" w:tentative="1">
+      <w:start w:val="1"/>
+      <w:numFmt w:val="bullet"/>
+      <w:lvlText w:val="o"/>
+      <w:lvlJc w:val="left"/>
+      <w:pPr>
+        <w:ind w:left="6828" w:hanging="360"/>
+      </w:pPr>
+      <w:rPr>
+        <w:rFonts w:ascii="Courier New" w:hAnsi="Courier New" w:cs="Courier New" w:hint="default"/>
+      </w:rPr>
+    </w:lvl>
+    <w:lvl w:ilvl="8" w:tplc="04090005" w:tentative="1">
+      <w:start w:val="1"/>
+      <w:numFmt w:val="bullet"/>
+      <w:lvlText w:val=""/>
+      <w:lvlJc w:val="left"/>
+      <w:pPr>
+        <w:ind w:left="7548" w:hanging="360"/>
+      </w:pPr>
+      <w:rPr>
+        <w:rFonts w:ascii="Wingdings" w:hAnsi="Wingdings" w:hint="default"/>
+      </w:rPr>
+    </w:lvl>
+  </w:abstractNum>
+  <w:abstractNum w:abstractNumId="11" w15:restartNumberingAfterBreak="0">
     <w:nsid w:val="3A27366A"/>
     <w:multiLevelType w:val="multilevel"/>
     <w:tmpl w:val="0409001F"/>
@@ -10054,7 +11174,7 @@
       </w:pPr>
     </w:lvl>
   </w:abstractNum>
-  <w:abstractNum w:abstractNumId="11" w15:restartNumberingAfterBreak="0">
+  <w:abstractNum w:abstractNumId="12" w15:restartNumberingAfterBreak="0">
     <w:nsid w:val="4B013245"/>
     <w:multiLevelType w:val="multilevel"/>
     <w:tmpl w:val="0409001F"/>
@@ -10140,7 +11260,7 @@
       </w:pPr>
     </w:lvl>
   </w:abstractNum>
-  <w:abstractNum w:abstractNumId="12" w15:restartNumberingAfterBreak="0">
+  <w:abstractNum w:abstractNumId="13" w15:restartNumberingAfterBreak="0">
     <w:nsid w:val="4DA1522A"/>
     <w:multiLevelType w:val="multilevel"/>
     <w:tmpl w:val="B2806A74"/>
@@ -10250,6 +11370,434 @@
       </w:pPr>
       <w:rPr>
         <w:rFonts w:hint="default"/>
+      </w:rPr>
+    </w:lvl>
+  </w:abstractNum>
+  <w:abstractNum w:abstractNumId="14" w15:restartNumberingAfterBreak="0">
+    <w:nsid w:val="505D4E01"/>
+    <w:multiLevelType w:val="hybridMultilevel"/>
+    <w:tmpl w:val="7A1C225A"/>
+    <w:lvl w:ilvl="0" w:tplc="04090001">
+      <w:start w:val="1"/>
+      <w:numFmt w:val="bullet"/>
+      <w:lvlText w:val=""/>
+      <w:lvlJc w:val="left"/>
+      <w:pPr>
+        <w:ind w:left="1788" w:hanging="360"/>
+      </w:pPr>
+      <w:rPr>
+        <w:rFonts w:ascii="Symbol" w:hAnsi="Symbol" w:hint="default"/>
+      </w:rPr>
+    </w:lvl>
+    <w:lvl w:ilvl="1" w:tplc="04090003" w:tentative="1">
+      <w:start w:val="1"/>
+      <w:numFmt w:val="bullet"/>
+      <w:lvlText w:val="o"/>
+      <w:lvlJc w:val="left"/>
+      <w:pPr>
+        <w:ind w:left="2508" w:hanging="360"/>
+      </w:pPr>
+      <w:rPr>
+        <w:rFonts w:ascii="Courier New" w:hAnsi="Courier New" w:cs="Courier New" w:hint="default"/>
+      </w:rPr>
+    </w:lvl>
+    <w:lvl w:ilvl="2" w:tplc="04090005" w:tentative="1">
+      <w:start w:val="1"/>
+      <w:numFmt w:val="bullet"/>
+      <w:lvlText w:val=""/>
+      <w:lvlJc w:val="left"/>
+      <w:pPr>
+        <w:ind w:left="3228" w:hanging="360"/>
+      </w:pPr>
+      <w:rPr>
+        <w:rFonts w:ascii="Wingdings" w:hAnsi="Wingdings" w:hint="default"/>
+      </w:rPr>
+    </w:lvl>
+    <w:lvl w:ilvl="3" w:tplc="04090001" w:tentative="1">
+      <w:start w:val="1"/>
+      <w:numFmt w:val="bullet"/>
+      <w:lvlText w:val=""/>
+      <w:lvlJc w:val="left"/>
+      <w:pPr>
+        <w:ind w:left="3948" w:hanging="360"/>
+      </w:pPr>
+      <w:rPr>
+        <w:rFonts w:ascii="Symbol" w:hAnsi="Symbol" w:hint="default"/>
+      </w:rPr>
+    </w:lvl>
+    <w:lvl w:ilvl="4" w:tplc="04090003" w:tentative="1">
+      <w:start w:val="1"/>
+      <w:numFmt w:val="bullet"/>
+      <w:lvlText w:val="o"/>
+      <w:lvlJc w:val="left"/>
+      <w:pPr>
+        <w:ind w:left="4668" w:hanging="360"/>
+      </w:pPr>
+      <w:rPr>
+        <w:rFonts w:ascii="Courier New" w:hAnsi="Courier New" w:cs="Courier New" w:hint="default"/>
+      </w:rPr>
+    </w:lvl>
+    <w:lvl w:ilvl="5" w:tplc="04090005" w:tentative="1">
+      <w:start w:val="1"/>
+      <w:numFmt w:val="bullet"/>
+      <w:lvlText w:val=""/>
+      <w:lvlJc w:val="left"/>
+      <w:pPr>
+        <w:ind w:left="5388" w:hanging="360"/>
+      </w:pPr>
+      <w:rPr>
+        <w:rFonts w:ascii="Wingdings" w:hAnsi="Wingdings" w:hint="default"/>
+      </w:rPr>
+    </w:lvl>
+    <w:lvl w:ilvl="6" w:tplc="04090001" w:tentative="1">
+      <w:start w:val="1"/>
+      <w:numFmt w:val="bullet"/>
+      <w:lvlText w:val=""/>
+      <w:lvlJc w:val="left"/>
+      <w:pPr>
+        <w:ind w:left="6108" w:hanging="360"/>
+      </w:pPr>
+      <w:rPr>
+        <w:rFonts w:ascii="Symbol" w:hAnsi="Symbol" w:hint="default"/>
+      </w:rPr>
+    </w:lvl>
+    <w:lvl w:ilvl="7" w:tplc="04090003" w:tentative="1">
+      <w:start w:val="1"/>
+      <w:numFmt w:val="bullet"/>
+      <w:lvlText w:val="o"/>
+      <w:lvlJc w:val="left"/>
+      <w:pPr>
+        <w:ind w:left="6828" w:hanging="360"/>
+      </w:pPr>
+      <w:rPr>
+        <w:rFonts w:ascii="Courier New" w:hAnsi="Courier New" w:cs="Courier New" w:hint="default"/>
+      </w:rPr>
+    </w:lvl>
+    <w:lvl w:ilvl="8" w:tplc="04090005" w:tentative="1">
+      <w:start w:val="1"/>
+      <w:numFmt w:val="bullet"/>
+      <w:lvlText w:val=""/>
+      <w:lvlJc w:val="left"/>
+      <w:pPr>
+        <w:ind w:left="7548" w:hanging="360"/>
+      </w:pPr>
+      <w:rPr>
+        <w:rFonts w:ascii="Wingdings" w:hAnsi="Wingdings" w:hint="default"/>
+      </w:rPr>
+    </w:lvl>
+  </w:abstractNum>
+  <w:abstractNum w:abstractNumId="15" w15:restartNumberingAfterBreak="0">
+    <w:nsid w:val="56314B74"/>
+    <w:multiLevelType w:val="hybridMultilevel"/>
+    <w:tmpl w:val="E430CA40"/>
+    <w:lvl w:ilvl="0" w:tplc="114E4622">
+      <w:start w:val="1"/>
+      <w:numFmt w:val="lowerLetter"/>
+      <w:lvlText w:val="%1)"/>
+      <w:lvlJc w:val="left"/>
+      <w:pPr>
+        <w:ind w:left="1068" w:hanging="360"/>
+      </w:pPr>
+      <w:rPr>
+        <w:rFonts w:hint="default"/>
+      </w:rPr>
+    </w:lvl>
+    <w:lvl w:ilvl="1" w:tplc="04090019" w:tentative="1">
+      <w:start w:val="1"/>
+      <w:numFmt w:val="lowerLetter"/>
+      <w:lvlText w:val="%2."/>
+      <w:lvlJc w:val="left"/>
+      <w:pPr>
+        <w:ind w:left="1788" w:hanging="360"/>
+      </w:pPr>
+    </w:lvl>
+    <w:lvl w:ilvl="2" w:tplc="0409001B" w:tentative="1">
+      <w:start w:val="1"/>
+      <w:numFmt w:val="lowerRoman"/>
+      <w:lvlText w:val="%3."/>
+      <w:lvlJc w:val="right"/>
+      <w:pPr>
+        <w:ind w:left="2508" w:hanging="180"/>
+      </w:pPr>
+    </w:lvl>
+    <w:lvl w:ilvl="3" w:tplc="0409000F" w:tentative="1">
+      <w:start w:val="1"/>
+      <w:numFmt w:val="decimal"/>
+      <w:lvlText w:val="%4."/>
+      <w:lvlJc w:val="left"/>
+      <w:pPr>
+        <w:ind w:left="3228" w:hanging="360"/>
+      </w:pPr>
+    </w:lvl>
+    <w:lvl w:ilvl="4" w:tplc="04090019" w:tentative="1">
+      <w:start w:val="1"/>
+      <w:numFmt w:val="lowerLetter"/>
+      <w:lvlText w:val="%5."/>
+      <w:lvlJc w:val="left"/>
+      <w:pPr>
+        <w:ind w:left="3948" w:hanging="360"/>
+      </w:pPr>
+    </w:lvl>
+    <w:lvl w:ilvl="5" w:tplc="0409001B" w:tentative="1">
+      <w:start w:val="1"/>
+      <w:numFmt w:val="lowerRoman"/>
+      <w:lvlText w:val="%6."/>
+      <w:lvlJc w:val="right"/>
+      <w:pPr>
+        <w:ind w:left="4668" w:hanging="180"/>
+      </w:pPr>
+    </w:lvl>
+    <w:lvl w:ilvl="6" w:tplc="0409000F" w:tentative="1">
+      <w:start w:val="1"/>
+      <w:numFmt w:val="decimal"/>
+      <w:lvlText w:val="%7."/>
+      <w:lvlJc w:val="left"/>
+      <w:pPr>
+        <w:ind w:left="5388" w:hanging="360"/>
+      </w:pPr>
+    </w:lvl>
+    <w:lvl w:ilvl="7" w:tplc="04090019" w:tentative="1">
+      <w:start w:val="1"/>
+      <w:numFmt w:val="lowerLetter"/>
+      <w:lvlText w:val="%8."/>
+      <w:lvlJc w:val="left"/>
+      <w:pPr>
+        <w:ind w:left="6108" w:hanging="360"/>
+      </w:pPr>
+    </w:lvl>
+    <w:lvl w:ilvl="8" w:tplc="0409001B" w:tentative="1">
+      <w:start w:val="1"/>
+      <w:numFmt w:val="lowerRoman"/>
+      <w:lvlText w:val="%9."/>
+      <w:lvlJc w:val="right"/>
+      <w:pPr>
+        <w:ind w:left="6828" w:hanging="180"/>
+      </w:pPr>
+    </w:lvl>
+  </w:abstractNum>
+  <w:abstractNum w:abstractNumId="16" w15:restartNumberingAfterBreak="0">
+    <w:nsid w:val="67B13060"/>
+    <w:multiLevelType w:val="hybridMultilevel"/>
+    <w:tmpl w:val="FD38E210"/>
+    <w:lvl w:ilvl="0" w:tplc="04090001">
+      <w:start w:val="1"/>
+      <w:numFmt w:val="bullet"/>
+      <w:lvlText w:val=""/>
+      <w:lvlJc w:val="left"/>
+      <w:pPr>
+        <w:ind w:left="1788" w:hanging="360"/>
+      </w:pPr>
+      <w:rPr>
+        <w:rFonts w:ascii="Symbol" w:hAnsi="Symbol" w:hint="default"/>
+      </w:rPr>
+    </w:lvl>
+    <w:lvl w:ilvl="1" w:tplc="04090003" w:tentative="1">
+      <w:start w:val="1"/>
+      <w:numFmt w:val="bullet"/>
+      <w:lvlText w:val="o"/>
+      <w:lvlJc w:val="left"/>
+      <w:pPr>
+        <w:ind w:left="2508" w:hanging="360"/>
+      </w:pPr>
+      <w:rPr>
+        <w:rFonts w:ascii="Courier New" w:hAnsi="Courier New" w:cs="Courier New" w:hint="default"/>
+      </w:rPr>
+    </w:lvl>
+    <w:lvl w:ilvl="2" w:tplc="04090005" w:tentative="1">
+      <w:start w:val="1"/>
+      <w:numFmt w:val="bullet"/>
+      <w:lvlText w:val=""/>
+      <w:lvlJc w:val="left"/>
+      <w:pPr>
+        <w:ind w:left="3228" w:hanging="360"/>
+      </w:pPr>
+      <w:rPr>
+        <w:rFonts w:ascii="Wingdings" w:hAnsi="Wingdings" w:hint="default"/>
+      </w:rPr>
+    </w:lvl>
+    <w:lvl w:ilvl="3" w:tplc="04090001" w:tentative="1">
+      <w:start w:val="1"/>
+      <w:numFmt w:val="bullet"/>
+      <w:lvlText w:val=""/>
+      <w:lvlJc w:val="left"/>
+      <w:pPr>
+        <w:ind w:left="3948" w:hanging="360"/>
+      </w:pPr>
+      <w:rPr>
+        <w:rFonts w:ascii="Symbol" w:hAnsi="Symbol" w:hint="default"/>
+      </w:rPr>
+    </w:lvl>
+    <w:lvl w:ilvl="4" w:tplc="04090003" w:tentative="1">
+      <w:start w:val="1"/>
+      <w:numFmt w:val="bullet"/>
+      <w:lvlText w:val="o"/>
+      <w:lvlJc w:val="left"/>
+      <w:pPr>
+        <w:ind w:left="4668" w:hanging="360"/>
+      </w:pPr>
+      <w:rPr>
+        <w:rFonts w:ascii="Courier New" w:hAnsi="Courier New" w:cs="Courier New" w:hint="default"/>
+      </w:rPr>
+    </w:lvl>
+    <w:lvl w:ilvl="5" w:tplc="04090005" w:tentative="1">
+      <w:start w:val="1"/>
+      <w:numFmt w:val="bullet"/>
+      <w:lvlText w:val=""/>
+      <w:lvlJc w:val="left"/>
+      <w:pPr>
+        <w:ind w:left="5388" w:hanging="360"/>
+      </w:pPr>
+      <w:rPr>
+        <w:rFonts w:ascii="Wingdings" w:hAnsi="Wingdings" w:hint="default"/>
+      </w:rPr>
+    </w:lvl>
+    <w:lvl w:ilvl="6" w:tplc="04090001" w:tentative="1">
+      <w:start w:val="1"/>
+      <w:numFmt w:val="bullet"/>
+      <w:lvlText w:val=""/>
+      <w:lvlJc w:val="left"/>
+      <w:pPr>
+        <w:ind w:left="6108" w:hanging="360"/>
+      </w:pPr>
+      <w:rPr>
+        <w:rFonts w:ascii="Symbol" w:hAnsi="Symbol" w:hint="default"/>
+      </w:rPr>
+    </w:lvl>
+    <w:lvl w:ilvl="7" w:tplc="04090003" w:tentative="1">
+      <w:start w:val="1"/>
+      <w:numFmt w:val="bullet"/>
+      <w:lvlText w:val="o"/>
+      <w:lvlJc w:val="left"/>
+      <w:pPr>
+        <w:ind w:left="6828" w:hanging="360"/>
+      </w:pPr>
+      <w:rPr>
+        <w:rFonts w:ascii="Courier New" w:hAnsi="Courier New" w:cs="Courier New" w:hint="default"/>
+      </w:rPr>
+    </w:lvl>
+    <w:lvl w:ilvl="8" w:tplc="04090005" w:tentative="1">
+      <w:start w:val="1"/>
+      <w:numFmt w:val="bullet"/>
+      <w:lvlText w:val=""/>
+      <w:lvlJc w:val="left"/>
+      <w:pPr>
+        <w:ind w:left="7548" w:hanging="360"/>
+      </w:pPr>
+      <w:rPr>
+        <w:rFonts w:ascii="Wingdings" w:hAnsi="Wingdings" w:hint="default"/>
+      </w:rPr>
+    </w:lvl>
+  </w:abstractNum>
+  <w:abstractNum w:abstractNumId="17" w15:restartNumberingAfterBreak="0">
+    <w:nsid w:val="7CD67E33"/>
+    <w:multiLevelType w:val="hybridMultilevel"/>
+    <w:tmpl w:val="02328BAE"/>
+    <w:lvl w:ilvl="0" w:tplc="04090001">
+      <w:start w:val="1"/>
+      <w:numFmt w:val="bullet"/>
+      <w:lvlText w:val=""/>
+      <w:lvlJc w:val="left"/>
+      <w:pPr>
+        <w:ind w:left="1428" w:hanging="360"/>
+      </w:pPr>
+      <w:rPr>
+        <w:rFonts w:ascii="Symbol" w:hAnsi="Symbol" w:hint="default"/>
+      </w:rPr>
+    </w:lvl>
+    <w:lvl w:ilvl="1" w:tplc="04090003" w:tentative="1">
+      <w:start w:val="1"/>
+      <w:numFmt w:val="bullet"/>
+      <w:lvlText w:val="o"/>
+      <w:lvlJc w:val="left"/>
+      <w:pPr>
+        <w:ind w:left="2148" w:hanging="360"/>
+      </w:pPr>
+      <w:rPr>
+        <w:rFonts w:ascii="Courier New" w:hAnsi="Courier New" w:cs="Courier New" w:hint="default"/>
+      </w:rPr>
+    </w:lvl>
+    <w:lvl w:ilvl="2" w:tplc="04090005" w:tentative="1">
+      <w:start w:val="1"/>
+      <w:numFmt w:val="bullet"/>
+      <w:lvlText w:val=""/>
+      <w:lvlJc w:val="left"/>
+      <w:pPr>
+        <w:ind w:left="2868" w:hanging="360"/>
+      </w:pPr>
+      <w:rPr>
+        <w:rFonts w:ascii="Wingdings" w:hAnsi="Wingdings" w:hint="default"/>
+      </w:rPr>
+    </w:lvl>
+    <w:lvl w:ilvl="3" w:tplc="04090001" w:tentative="1">
+      <w:start w:val="1"/>
+      <w:numFmt w:val="bullet"/>
+      <w:lvlText w:val=""/>
+      <w:lvlJc w:val="left"/>
+      <w:pPr>
+        <w:ind w:left="3588" w:hanging="360"/>
+      </w:pPr>
+      <w:rPr>
+        <w:rFonts w:ascii="Symbol" w:hAnsi="Symbol" w:hint="default"/>
+      </w:rPr>
+    </w:lvl>
+    <w:lvl w:ilvl="4" w:tplc="04090003" w:tentative="1">
+      <w:start w:val="1"/>
+      <w:numFmt w:val="bullet"/>
+      <w:lvlText w:val="o"/>
+      <w:lvlJc w:val="left"/>
+      <w:pPr>
+        <w:ind w:left="4308" w:hanging="360"/>
+      </w:pPr>
+      <w:rPr>
+        <w:rFonts w:ascii="Courier New" w:hAnsi="Courier New" w:cs="Courier New" w:hint="default"/>
+      </w:rPr>
+    </w:lvl>
+    <w:lvl w:ilvl="5" w:tplc="04090005" w:tentative="1">
+      <w:start w:val="1"/>
+      <w:numFmt w:val="bullet"/>
+      <w:lvlText w:val=""/>
+      <w:lvlJc w:val="left"/>
+      <w:pPr>
+        <w:ind w:left="5028" w:hanging="360"/>
+      </w:pPr>
+      <w:rPr>
+        <w:rFonts w:ascii="Wingdings" w:hAnsi="Wingdings" w:hint="default"/>
+      </w:rPr>
+    </w:lvl>
+    <w:lvl w:ilvl="6" w:tplc="04090001" w:tentative="1">
+      <w:start w:val="1"/>
+      <w:numFmt w:val="bullet"/>
+      <w:lvlText w:val=""/>
+      <w:lvlJc w:val="left"/>
+      <w:pPr>
+        <w:ind w:left="5748" w:hanging="360"/>
+      </w:pPr>
+      <w:rPr>
+        <w:rFonts w:ascii="Symbol" w:hAnsi="Symbol" w:hint="default"/>
+      </w:rPr>
+    </w:lvl>
+    <w:lvl w:ilvl="7" w:tplc="04090003" w:tentative="1">
+      <w:start w:val="1"/>
+      <w:numFmt w:val="bullet"/>
+      <w:lvlText w:val="o"/>
+      <w:lvlJc w:val="left"/>
+      <w:pPr>
+        <w:ind w:left="6468" w:hanging="360"/>
+      </w:pPr>
+      <w:rPr>
+        <w:rFonts w:ascii="Courier New" w:hAnsi="Courier New" w:cs="Courier New" w:hint="default"/>
+      </w:rPr>
+    </w:lvl>
+    <w:lvl w:ilvl="8" w:tplc="04090005" w:tentative="1">
+      <w:start w:val="1"/>
+      <w:numFmt w:val="bullet"/>
+      <w:lvlText w:val=""/>
+      <w:lvlJc w:val="left"/>
+      <w:pPr>
+        <w:ind w:left="7188" w:hanging="360"/>
+      </w:pPr>
+      <w:rPr>
+        <w:rFonts w:ascii="Wingdings" w:hAnsi="Wingdings" w:hint="default"/>
       </w:rPr>
     </w:lvl>
   </w:abstractNum>
@@ -10260,7 +11808,7 @@
     <w:abstractNumId w:val="2"/>
   </w:num>
   <w:num w:numId="3">
-    <w:abstractNumId w:val="12"/>
+    <w:abstractNumId w:val="13"/>
   </w:num>
   <w:num w:numId="4">
     <w:abstractNumId w:val="4"/>
@@ -10278,7 +11826,7 @@
     <w:abstractNumId w:val="6"/>
   </w:num>
   <w:num w:numId="9">
-    <w:abstractNumId w:val="11"/>
+    <w:abstractNumId w:val="12"/>
   </w:num>
   <w:num w:numId="10">
     <w:abstractNumId w:val="1"/>
@@ -10287,10 +11835,25 @@
     <w:abstractNumId w:val="3"/>
   </w:num>
   <w:num w:numId="12">
-    <w:abstractNumId w:val="10"/>
+    <w:abstractNumId w:val="11"/>
   </w:num>
   <w:num w:numId="13">
     <w:abstractNumId w:val="9"/>
+  </w:num>
+  <w:num w:numId="14">
+    <w:abstractNumId w:val="15"/>
+  </w:num>
+  <w:num w:numId="15">
+    <w:abstractNumId w:val="10"/>
+  </w:num>
+  <w:num w:numId="16">
+    <w:abstractNumId w:val="16"/>
+  </w:num>
+  <w:num w:numId="17">
+    <w:abstractNumId w:val="17"/>
+  </w:num>
+  <w:num w:numId="18">
+    <w:abstractNumId w:val="14"/>
   </w:num>
 </w:numbering>
 </file>
@@ -10627,7 +12190,6 @@
   <w:style w:type="character" w:default="1" w:styleId="DefaultParagraphFont">
     <w:name w:val="Default Paragraph Font"/>
     <w:uiPriority w:val="1"/>
-    <w:semiHidden/>
     <w:unhideWhenUsed/>
   </w:style>
   <w:style w:type="table" w:default="1" w:styleId="TableNormal">
@@ -11127,7 +12689,7 @@
 </file>
 
 <file path=customXml/itemProps1.xml><?xml version="1.0" encoding="utf-8"?>
-<ds:datastoreItem xmlns:ds="http://schemas.openxmlformats.org/officeDocument/2006/customXml" ds:itemID="{BBF161EC-F983-4182-9E6E-8789F29C1A4D}">
+<ds:datastoreItem xmlns:ds="http://schemas.openxmlformats.org/officeDocument/2006/customXml" ds:itemID="{5200B48E-B139-4E41-94BC-E6A2A39B7733}">
   <ds:schemaRefs>
     <ds:schemaRef ds:uri="http://schemas.openxmlformats.org/officeDocument/2006/bibliography"/>
   </ds:schemaRefs>

</xml_diff>